<commit_message>
Noen små endringer / feilrettinger i rapporten
</commit_message>
<xml_diff>
--- a/Forprosjektering av bachelor/Forprosjektrapport bachelor.docx
+++ b/Forprosjektering av bachelor/Forprosjektrapport bachelor.docx
@@ -262,8 +262,16 @@
               <w:rPr>
                 <w:rFonts w:cs="Arial"/>
               </w:rPr>
-              <w:t>Thomas Robert Tennøy</w:t>
+              <w:t xml:space="preserve">Thomas Robert </w:t>
             </w:r>
+            <w:proofErr w:type="spellStart"/>
+            <w:r>
+              <w:rPr>
+                <w:rFonts w:cs="Arial"/>
+              </w:rPr>
+              <w:t>Tennøy</w:t>
+            </w:r>
+            <w:proofErr w:type="spellEnd"/>
             <w:r>
               <w:rPr>
                 <w:rFonts w:cs="Arial"/>
@@ -2479,6 +2487,12 @@
       <w:r>
         <w:rPr>
           <w:rFonts w:cs="Arial"/>
+        </w:rPr>
+        <w:t xml:space="preserve"> [3]</w:t>
+      </w:r>
+      <w:r>
+        <w:rPr>
+          <w:rFonts w:cs="Arial"/>
           <w:b/>
         </w:rPr>
         <w:br/>
@@ -4202,7 +4216,13 @@
       </w:r>
       <w:r>
         <w:br/>
-        <w:t>* Arne Styve vil i dette prosjektet påta seg en dobbeltrolle som både oppdragsgiver og veileder. Vi forventer at dette ikke vil skape noen form for problemer. I spesifikke tilfeller vil andre personer fra fagmiljøet på NTNU i Ålesund kunne bistå med veiledningen i prosjektet, men dette er ikke planlagt per nå.</w:t>
+        <w:t xml:space="preserve">* Arne Styve vil i dette prosjektet påta seg en dobbeltrolle som både oppdragsgiver og veileder. Vi forventer </w:t>
+      </w:r>
+      <w:r>
+        <w:t xml:space="preserve">ikke </w:t>
+      </w:r>
+      <w:r>
+        <w:t>at dette vil skape noen form for problemer. I spesifikke tilfeller vil andre personer fra fagmiljøet på NTNU i Ålesund kunne bistå med veiledningen i prosjektet, men dette er ikke planlagt per nå.</w:t>
       </w:r>
     </w:p>
     <w:p>
@@ -4234,12 +4254,241 @@
         <w:br/>
       </w:r>
     </w:p>
+    <w:tbl>
+      <w:tblPr>
+        <w:tblStyle w:val="Rutenettabell4"/>
+        <w:tblW w:w="0" w:type="auto"/>
+        <w:tblInd w:w="680" w:type="dxa"/>
+        <w:tblLook w:val="04A0" w:firstRow="1" w:lastRow="0" w:firstColumn="1" w:lastColumn="0" w:noHBand="0" w:noVBand="1"/>
+      </w:tblPr>
+      <w:tblGrid>
+        <w:gridCol w:w="995"/>
+        <w:gridCol w:w="1358"/>
+        <w:gridCol w:w="1329"/>
+        <w:gridCol w:w="4698"/>
+      </w:tblGrid>
+      <w:tr>
+        <w:trPr>
+          <w:cnfStyle w:val="100000000000" w:firstRow="1" w:lastRow="0" w:firstColumn="0" w:lastColumn="0" w:oddVBand="0" w:evenVBand="0" w:oddHBand="0" w:evenHBand="0" w:firstRowFirstColumn="0" w:firstRowLastColumn="0" w:lastRowFirstColumn="0" w:lastRowLastColumn="0"/>
+        </w:trPr>
+        <w:tc>
+          <w:tcPr>
+            <w:cnfStyle w:val="001000000000" w:firstRow="0" w:lastRow="0" w:firstColumn="1" w:lastColumn="0" w:oddVBand="0" w:evenVBand="0" w:oddHBand="0" w:evenHBand="0" w:firstRowFirstColumn="0" w:firstRowLastColumn="0" w:lastRowFirstColumn="0" w:lastRowLastColumn="0"/>
+            <w:tcW w:w="995" w:type="dxa"/>
+          </w:tcPr>
+          <w:p>
+            <w:pPr>
+              <w:pStyle w:val="Brdtekst"/>
+            </w:pPr>
+            <w:r>
+              <w:t>Dato</w:t>
+            </w:r>
+          </w:p>
+        </w:tc>
+        <w:tc>
+          <w:tcPr>
+            <w:tcW w:w="1358" w:type="dxa"/>
+          </w:tcPr>
+          <w:p>
+            <w:pPr>
+              <w:pStyle w:val="Brdtekst"/>
+              <w:cnfStyle w:val="100000000000" w:firstRow="1" w:lastRow="0" w:firstColumn="0" w:lastColumn="0" w:oddVBand="0" w:evenVBand="0" w:oddHBand="0" w:evenHBand="0" w:firstRowFirstColumn="0" w:firstRowLastColumn="0" w:lastRowFirstColumn="0" w:lastRowLastColumn="0"/>
+            </w:pPr>
+            <w:r>
+              <w:t>Klokkeslett</w:t>
+            </w:r>
+          </w:p>
+        </w:tc>
+        <w:tc>
+          <w:tcPr>
+            <w:tcW w:w="1329" w:type="dxa"/>
+          </w:tcPr>
+          <w:p>
+            <w:pPr>
+              <w:pStyle w:val="Brdtekst"/>
+              <w:cnfStyle w:val="100000000000" w:firstRow="1" w:lastRow="0" w:firstColumn="0" w:lastColumn="0" w:oddVBand="0" w:evenVBand="0" w:oddHBand="0" w:evenHBand="0" w:firstRowFirstColumn="0" w:firstRowLastColumn="0" w:lastRowFirstColumn="0" w:lastRowLastColumn="0"/>
+            </w:pPr>
+            <w:r>
+              <w:t>Sted</w:t>
+            </w:r>
+          </w:p>
+        </w:tc>
+        <w:tc>
+          <w:tcPr>
+            <w:tcW w:w="4698" w:type="dxa"/>
+          </w:tcPr>
+          <w:p>
+            <w:pPr>
+              <w:pStyle w:val="Brdtekst"/>
+              <w:cnfStyle w:val="100000000000" w:firstRow="1" w:lastRow="0" w:firstColumn="0" w:lastColumn="0" w:oddVBand="0" w:evenVBand="0" w:oddHBand="0" w:evenHBand="0" w:firstRowFirstColumn="0" w:firstRowLastColumn="0" w:lastRowFirstColumn="0" w:lastRowLastColumn="0"/>
+            </w:pPr>
+            <w:r>
+              <w:t>Agenda</w:t>
+            </w:r>
+          </w:p>
+        </w:tc>
+      </w:tr>
+      <w:tr>
+        <w:trPr>
+          <w:cnfStyle w:val="000000100000" w:firstRow="0" w:lastRow="0" w:firstColumn="0" w:lastColumn="0" w:oddVBand="0" w:evenVBand="0" w:oddHBand="1" w:evenHBand="0" w:firstRowFirstColumn="0" w:firstRowLastColumn="0" w:lastRowFirstColumn="0" w:lastRowLastColumn="0"/>
+        </w:trPr>
+        <w:tc>
+          <w:tcPr>
+            <w:cnfStyle w:val="001000000000" w:firstRow="0" w:lastRow="0" w:firstColumn="1" w:lastColumn="0" w:oddVBand="0" w:evenVBand="0" w:oddHBand="0" w:evenHBand="0" w:firstRowFirstColumn="0" w:firstRowLastColumn="0" w:lastRowFirstColumn="0" w:lastRowLastColumn="0"/>
+            <w:tcW w:w="995" w:type="dxa"/>
+          </w:tcPr>
+          <w:p>
+            <w:pPr>
+              <w:pStyle w:val="Brdtekst"/>
+              <w:rPr>
+                <w:b w:val="0"/>
+              </w:rPr>
+            </w:pPr>
+            <w:r>
+              <w:rPr>
+                <w:b w:val="0"/>
+              </w:rPr>
+              <w:t>18.01.17</w:t>
+            </w:r>
+          </w:p>
+        </w:tc>
+        <w:tc>
+          <w:tcPr>
+            <w:tcW w:w="1358" w:type="dxa"/>
+          </w:tcPr>
+          <w:p>
+            <w:pPr>
+              <w:pStyle w:val="Brdtekst"/>
+              <w:cnfStyle w:val="000000100000" w:firstRow="0" w:lastRow="0" w:firstColumn="0" w:lastColumn="0" w:oddVBand="0" w:evenVBand="0" w:oddHBand="1" w:evenHBand="0" w:firstRowFirstColumn="0" w:firstRowLastColumn="0" w:lastRowFirstColumn="0" w:lastRowLastColumn="0"/>
+            </w:pPr>
+            <w:r>
+              <w:t>10.00</w:t>
+            </w:r>
+          </w:p>
+        </w:tc>
+        <w:tc>
+          <w:tcPr>
+            <w:tcW w:w="1329" w:type="dxa"/>
+          </w:tcPr>
+          <w:p>
+            <w:pPr>
+              <w:pStyle w:val="Brdtekst"/>
+              <w:cnfStyle w:val="000000100000" w:firstRow="0" w:lastRow="0" w:firstColumn="0" w:lastColumn="0" w:oddVBand="0" w:evenVBand="0" w:oddHBand="1" w:evenHBand="0" w:firstRowFirstColumn="0" w:firstRowLastColumn="0" w:lastRowFirstColumn="0" w:lastRowLastColumn="0"/>
+            </w:pPr>
+            <w:r>
+              <w:t>Rom B315</w:t>
+            </w:r>
+          </w:p>
+        </w:tc>
+        <w:tc>
+          <w:tcPr>
+            <w:tcW w:w="4698" w:type="dxa"/>
+          </w:tcPr>
+          <w:p>
+            <w:pPr>
+              <w:pStyle w:val="Brdtekst"/>
+              <w:numPr>
+                <w:ilvl w:val="0"/>
+                <w:numId w:val="31"/>
+              </w:numPr>
+              <w:cnfStyle w:val="000000100000" w:firstRow="0" w:lastRow="0" w:firstColumn="0" w:lastColumn="0" w:oddVBand="0" w:evenVBand="0" w:oddHBand="1" w:evenHBand="0" w:firstRowFirstColumn="0" w:firstRowLastColumn="0" w:lastRowFirstColumn="0" w:lastRowLastColumn="0"/>
+            </w:pPr>
+            <w:r>
+              <w:t xml:space="preserve">Oppstartsmøte </w:t>
+            </w:r>
+          </w:p>
+          <w:p>
+            <w:pPr>
+              <w:pStyle w:val="Brdtekst"/>
+              <w:numPr>
+                <w:ilvl w:val="0"/>
+                <w:numId w:val="31"/>
+              </w:numPr>
+              <w:cnfStyle w:val="000000100000" w:firstRow="0" w:lastRow="0" w:firstColumn="0" w:lastColumn="0" w:oddVBand="0" w:evenVBand="0" w:oddHBand="1" w:evenHBand="0" w:firstRowFirstColumn="0" w:firstRowLastColumn="0" w:lastRowFirstColumn="0" w:lastRowLastColumn="0"/>
+            </w:pPr>
+            <w:r>
+              <w:t>Formalisere avtale</w:t>
+            </w:r>
+          </w:p>
+          <w:p>
+            <w:pPr>
+              <w:pStyle w:val="Brdtekst"/>
+              <w:numPr>
+                <w:ilvl w:val="0"/>
+                <w:numId w:val="31"/>
+              </w:numPr>
+              <w:cnfStyle w:val="000000100000" w:firstRow="0" w:lastRow="0" w:firstColumn="0" w:lastColumn="0" w:oddVBand="0" w:evenVBand="0" w:oddHBand="1" w:evenHBand="0" w:firstRowFirstColumn="0" w:firstRowLastColumn="0" w:lastRowFirstColumn="0" w:lastRowLastColumn="0"/>
+            </w:pPr>
+            <w:r>
+              <w:t>Planlegging av fremtidig møteplan</w:t>
+            </w:r>
+            <w:bookmarkStart w:id="8" w:name="_GoBack"/>
+            <w:bookmarkEnd w:id="8"/>
+          </w:p>
+        </w:tc>
+      </w:tr>
+      <w:tr>
+        <w:tc>
+          <w:tcPr>
+            <w:cnfStyle w:val="001000000000" w:firstRow="0" w:lastRow="0" w:firstColumn="1" w:lastColumn="0" w:oddVBand="0" w:evenVBand="0" w:oddHBand="0" w:evenHBand="0" w:firstRowFirstColumn="0" w:firstRowLastColumn="0" w:lastRowFirstColumn="0" w:lastRowLastColumn="0"/>
+            <w:tcW w:w="995" w:type="dxa"/>
+          </w:tcPr>
+          <w:p>
+            <w:pPr>
+              <w:pStyle w:val="Brdtekst"/>
+              <w:rPr>
+                <w:b w:val="0"/>
+              </w:rPr>
+            </w:pPr>
+          </w:p>
+        </w:tc>
+        <w:tc>
+          <w:tcPr>
+            <w:tcW w:w="1358" w:type="dxa"/>
+          </w:tcPr>
+          <w:p>
+            <w:pPr>
+              <w:pStyle w:val="Brdtekst"/>
+              <w:cnfStyle w:val="000000000000" w:firstRow="0" w:lastRow="0" w:firstColumn="0" w:lastColumn="0" w:oddVBand="0" w:evenVBand="0" w:oddHBand="0" w:evenHBand="0" w:firstRowFirstColumn="0" w:firstRowLastColumn="0" w:lastRowFirstColumn="0" w:lastRowLastColumn="0"/>
+            </w:pPr>
+          </w:p>
+        </w:tc>
+        <w:tc>
+          <w:tcPr>
+            <w:tcW w:w="1329" w:type="dxa"/>
+          </w:tcPr>
+          <w:p>
+            <w:pPr>
+              <w:pStyle w:val="Brdtekst"/>
+              <w:cnfStyle w:val="000000000000" w:firstRow="0" w:lastRow="0" w:firstColumn="0" w:lastColumn="0" w:oddVBand="0" w:evenVBand="0" w:oddHBand="0" w:evenHBand="0" w:firstRowFirstColumn="0" w:firstRowLastColumn="0" w:lastRowFirstColumn="0" w:lastRowLastColumn="0"/>
+            </w:pPr>
+          </w:p>
+        </w:tc>
+        <w:tc>
+          <w:tcPr>
+            <w:tcW w:w="4698" w:type="dxa"/>
+          </w:tcPr>
+          <w:p>
+            <w:pPr>
+              <w:pStyle w:val="Brdtekst"/>
+              <w:cnfStyle w:val="000000000000" w:firstRow="0" w:lastRow="0" w:firstColumn="0" w:lastColumn="0" w:oddVBand="0" w:evenVBand="0" w:oddHBand="0" w:evenHBand="0" w:firstRowFirstColumn="0" w:firstRowLastColumn="0" w:lastRowFirstColumn="0" w:lastRowLastColumn="0"/>
+            </w:pPr>
+          </w:p>
+        </w:tc>
+      </w:tr>
+    </w:tbl>
+    <w:p>
+      <w:pPr>
+        <w:pStyle w:val="Brdtekst"/>
+        <w:ind w:left="709"/>
+      </w:pPr>
+    </w:p>
     <w:p>
       <w:pPr>
         <w:pStyle w:val="Overskrift2"/>
       </w:pPr>
-      <w:bookmarkStart w:id="8" w:name="__RefHeading__136_508476349"/>
-      <w:bookmarkEnd w:id="8"/>
+      <w:bookmarkStart w:id="9" w:name="__RefHeading__136_508476349"/>
+      <w:bookmarkEnd w:id="9"/>
       <w:r>
         <w:t>Arbeidssted og ressurser</w:t>
       </w:r>
@@ -4447,9 +4696,10 @@
       <w:pPr>
         <w:pStyle w:val="Overskrift2"/>
       </w:pPr>
-      <w:bookmarkStart w:id="9" w:name="__RefHeading__138_508476349"/>
-      <w:bookmarkEnd w:id="9"/>
-      <w:r>
+      <w:bookmarkStart w:id="10" w:name="__RefHeading__138_508476349"/>
+      <w:bookmarkEnd w:id="10"/>
+      <w:r>
+        <w:lastRenderedPageBreak/>
         <w:t>Gruppenormer – samarbeidsregler – holdninger</w:t>
       </w:r>
     </w:p>
@@ -4531,7 +4781,6 @@
         <w:rPr>
           <w:rFonts w:cs="Arial"/>
         </w:rPr>
-        <w:lastRenderedPageBreak/>
         <w:t>Alle medlemmene i prosjektgruppen skal kunne delta i bestemmelser og avgjørelser relatert til prosjektet</w:t>
       </w:r>
     </w:p>
@@ -5125,9 +5374,10 @@
       <w:pPr>
         <w:pStyle w:val="Overskrift1"/>
       </w:pPr>
-      <w:bookmarkStart w:id="10" w:name="__RefHeading__140_508476349"/>
-      <w:bookmarkEnd w:id="10"/>
-      <w:r>
+      <w:bookmarkStart w:id="11" w:name="__RefHeading__140_508476349"/>
+      <w:bookmarkEnd w:id="11"/>
+      <w:r>
+        <w:lastRenderedPageBreak/>
         <w:t>PROSJEKTBESKRIVELSE</w:t>
       </w:r>
     </w:p>
@@ -5135,8 +5385,8 @@
       <w:pPr>
         <w:pStyle w:val="Overskrift2"/>
       </w:pPr>
-      <w:bookmarkStart w:id="11" w:name="__RefHeading__142_508476349"/>
-      <w:bookmarkEnd w:id="11"/>
+      <w:bookmarkStart w:id="12" w:name="__RefHeading__142_508476349"/>
+      <w:bookmarkEnd w:id="12"/>
       <w:r>
         <w:t>Problemstilling - målsetting - hensikt</w:t>
       </w:r>
@@ -5180,8 +5430,121 @@
         <w:rPr>
           <w:rFonts w:cs="Arial"/>
         </w:rPr>
-        <w:lastRenderedPageBreak/>
-        <w:t>Den grunnleggende problemstillingen for denne oppgaven, blir å besvare følgende spørsmål:</w:t>
+        <w:t>Den grunnleggende problemstillingen for denne oppgaven, blir å besvare følgende spørsmål: Hvordan utvikle et web-basert notearkiv med tilhørende databaseløsning og serverløsning, på en måte som gjør tjenesten til et sikkert</w:t>
+      </w:r>
+      <w:r>
+        <w:rPr>
+          <w:rFonts w:cs="Arial"/>
+        </w:rPr>
+        <w:t>, effektivt</w:t>
+      </w:r>
+      <w:r>
+        <w:rPr>
+          <w:rFonts w:cs="Arial"/>
+        </w:rPr>
+        <w:t xml:space="preserve"> og brukervennlig system tilpasset alle vanlige brukerplattformer, og som innfrir kravene for universell utforming?</w:t>
+      </w:r>
+    </w:p>
+    <w:p>
+      <w:pPr>
+        <w:ind w:left="708" w:firstLine="12"/>
+        <w:rPr>
+          <w:rFonts w:cs="Arial"/>
+        </w:rPr>
+      </w:pPr>
+    </w:p>
+    <w:p>
+      <w:pPr>
+        <w:ind w:left="708" w:firstLine="12"/>
+        <w:rPr>
+          <w:rFonts w:cs="Arial"/>
+        </w:rPr>
+      </w:pPr>
+      <w:r>
+        <w:rPr>
+          <w:rFonts w:cs="Arial"/>
+        </w:rPr>
+        <w:t>Hensikten og målsettingen er derfor å kunne utvikle et komplett system som innfrir alle de implisitte krav som ligger i problemstillingen. Dette innebærer å designe og konstruere en komplett og funksjonell database</w:t>
+      </w:r>
+      <w:r>
+        <w:rPr>
+          <w:rFonts w:cs="Arial"/>
+        </w:rPr>
+        <w:t>løsning</w:t>
+      </w:r>
+      <w:r>
+        <w:rPr>
+          <w:rFonts w:cs="Arial"/>
+        </w:rPr>
+        <w:t xml:space="preserve"> som inneholder all den informasjon vi måtte trenge for å utføre prosjektet videre, det innebærer å designe og utvikle en REST-basert serverløsning som skal fungere som mellomledd for database og webapplikasjon.</w:t>
+      </w:r>
+    </w:p>
+    <w:p>
+      <w:pPr>
+        <w:ind w:left="708" w:firstLine="12"/>
+        <w:rPr>
+          <w:rFonts w:cs="Arial"/>
+        </w:rPr>
+      </w:pPr>
+    </w:p>
+    <w:p>
+      <w:pPr>
+        <w:ind w:left="708" w:firstLine="12"/>
+        <w:rPr>
+          <w:rFonts w:cs="Arial"/>
+        </w:rPr>
+      </w:pPr>
+      <w:r>
+        <w:rPr>
+          <w:rFonts w:cs="Arial"/>
+        </w:rPr>
+        <w:t xml:space="preserve">Hovedmålet er å kunne utvikle, og levere, en løsning for digitalisering og håndtering av noter til utøvere i korps og/eller band. Å levere en løsning som er bygget opp slik at den fungerer på en sikker og effektiv måte, og at brukervennligheten er i høysetet. All </w:t>
+      </w:r>
+      <w:r>
+        <w:rPr>
+          <w:rFonts w:cs="Arial"/>
+        </w:rPr>
+        <w:t xml:space="preserve">funksjonalitet som er ønsket og foreslått av oppdragsgiver skal være implementert, og skal fungere på en hensiktsmessig og </w:t>
+      </w:r>
+      <w:r>
+        <w:rPr>
+          <w:rFonts w:cs="Arial"/>
+        </w:rPr>
+        <w:t>tilfredsstillende</w:t>
+      </w:r>
+      <w:r>
+        <w:rPr>
+          <w:rFonts w:cs="Arial"/>
+        </w:rPr>
+        <w:t xml:space="preserve"> måte. </w:t>
+      </w:r>
+    </w:p>
+    <w:p>
+      <w:pPr>
+        <w:ind w:left="708" w:firstLine="12"/>
+        <w:rPr>
+          <w:rFonts w:cs="Arial"/>
+        </w:rPr>
+      </w:pPr>
+    </w:p>
+    <w:p>
+      <w:pPr>
+        <w:ind w:left="708" w:firstLine="12"/>
+        <w:rPr>
+          <w:rFonts w:cs="Arial"/>
+        </w:rPr>
+      </w:pPr>
+      <w:r>
+        <w:rPr>
+          <w:rFonts w:cs="Arial"/>
+        </w:rPr>
+        <w:t>Det komplette systemet, også beskrevet som prosjekt</w:t>
+      </w:r>
+      <w:r>
+        <w:rPr>
+          <w:rFonts w:cs="Arial"/>
+        </w:rPr>
+        <w:t>et, er i praksis delt i 3 deler;</w:t>
       </w:r>
       <w:r>
         <w:rPr>
@@ -5193,19 +5556,43 @@
         <w:rPr>
           <w:rFonts w:cs="Arial"/>
         </w:rPr>
-        <w:t>Hvordan utvikle et web-basert notearkiv med tilhørende databaseløsning og serverløsning, på en måte som gjør tjenesten til et sikkert</w:t>
-      </w:r>
-      <w:r>
-        <w:rPr>
-          <w:rFonts w:cs="Arial"/>
-        </w:rPr>
-        <w:t>, effektivt</w:t>
-      </w:r>
-      <w:r>
-        <w:rPr>
-          <w:rFonts w:cs="Arial"/>
-        </w:rPr>
-        <w:t xml:space="preserve"> og brukervennlig system tilpasset alle vanlige brukerplattformer, og som innfrir kravene for universell utforming?</w:t>
+        <w:t>d</w:t>
+      </w:r>
+      <w:r>
+        <w:rPr>
+          <w:rFonts w:cs="Arial"/>
+        </w:rPr>
+        <w:t xml:space="preserve">atabasen, serveren og webapplikasjonen. </w:t>
+      </w:r>
+      <w:r>
+        <w:rPr>
+          <w:rFonts w:cs="Arial"/>
+        </w:rPr>
+        <w:t xml:space="preserve">Disse tre delene avhenger av hverandre, </w:t>
+      </w:r>
+      <w:r>
+        <w:rPr>
+          <w:rFonts w:cs="Arial"/>
+        </w:rPr>
+        <w:t>og</w:t>
+      </w:r>
+      <w:r>
+        <w:rPr>
+          <w:rFonts w:cs="Arial"/>
+        </w:rPr>
+        <w:t xml:space="preserve"> systemet vil ikke fungere som ønsket før alt er på plass. </w:t>
+      </w:r>
+      <w:r>
+        <w:rPr>
+          <w:rFonts w:cs="Arial"/>
+        </w:rPr>
+        <w:t xml:space="preserve">Derfor vil det å få alle disse tre komponentene av systemet til å fungere både hver for seg, samt som del av det komplette systemet, </w:t>
+      </w:r>
+      <w:r>
+        <w:rPr>
+          <w:rFonts w:cs="Arial"/>
+        </w:rPr>
+        <w:t>være resultatmålet.</w:t>
       </w:r>
     </w:p>
     <w:p>
@@ -5227,87 +5614,7 @@
         <w:rPr>
           <w:rFonts w:cs="Arial"/>
         </w:rPr>
-        <w:t>Hensikten og målsettingen er derfor å kunne utvikle et komplett system som innfrir alle de implisitte krav som ligger i problemstillingen. Dette innebærer å designe og konstruere en komplett og funksjonell database</w:t>
-      </w:r>
-      <w:r>
-        <w:rPr>
-          <w:rFonts w:cs="Arial"/>
-        </w:rPr>
-        <w:t>løsning</w:t>
-      </w:r>
-      <w:r>
-        <w:rPr>
-          <w:rFonts w:cs="Arial"/>
-        </w:rPr>
-        <w:t xml:space="preserve"> som inneholder all den informasjon vi måtte trenge for å utføre prosjektet videre, det innebærer å designe og utvikle en REST-basert serverløsning som skal fungere som mellomledd for database og webapplikasjon.</w:t>
-      </w:r>
-    </w:p>
-    <w:p>
-      <w:pPr>
-        <w:ind w:left="708" w:firstLine="12"/>
-        <w:rPr>
-          <w:rFonts w:cs="Arial"/>
-        </w:rPr>
-      </w:pPr>
-    </w:p>
-    <w:p>
-      <w:pPr>
-        <w:ind w:left="708" w:firstLine="12"/>
-        <w:rPr>
-          <w:rFonts w:cs="Arial"/>
-        </w:rPr>
-      </w:pPr>
-      <w:r>
-        <w:rPr>
-          <w:rFonts w:cs="Arial"/>
-        </w:rPr>
-        <w:t xml:space="preserve">Hovedmålet er å kunne utvikle, og levere, en løsning for digitalisering og håndtering av noter til utøvere i korps og/eller band. Å levere en løsning som er bygget opp slik at den fungerer på en sikker og effektiv måte, og at brukervennligheten er i høysetet. All </w:t>
-      </w:r>
-      <w:r>
-        <w:rPr>
-          <w:rFonts w:cs="Arial"/>
-        </w:rPr>
-        <w:t xml:space="preserve">funksjonalitet som er ønsket og foreslått av oppdragsgiver skal være implementert, og skal fungere på en hensiktsmessig og </w:t>
-      </w:r>
-      <w:r>
-        <w:rPr>
-          <w:rFonts w:cs="Arial"/>
-        </w:rPr>
-        <w:t>tilfredsstillende</w:t>
-      </w:r>
-      <w:r>
-        <w:rPr>
-          <w:rFonts w:cs="Arial"/>
-        </w:rPr>
-        <w:t xml:space="preserve"> måte. </w:t>
-      </w:r>
-    </w:p>
-    <w:p>
-      <w:pPr>
-        <w:ind w:left="708" w:firstLine="12"/>
-        <w:rPr>
-          <w:rFonts w:cs="Arial"/>
-        </w:rPr>
-      </w:pPr>
-    </w:p>
-    <w:p>
-      <w:pPr>
-        <w:ind w:left="708" w:firstLine="12"/>
-        <w:rPr>
-          <w:rFonts w:cs="Arial"/>
-        </w:rPr>
-      </w:pPr>
-      <w:r>
-        <w:rPr>
-          <w:rFonts w:cs="Arial"/>
-        </w:rPr>
-        <w:t>Det komplette systemet, også beskrevet som prosjekt</w:t>
-      </w:r>
-      <w:r>
-        <w:rPr>
-          <w:rFonts w:cs="Arial"/>
-        </w:rPr>
-        <w:t>et, er i praksis delt i 3 deler;</w:t>
+        <w:t xml:space="preserve">Effektmålet for prosjektet er å skape en enklere situasjon for brukerne av systemet, i forhold til sortering, lagring og håndtering av noter. Om systemet gir økt effektivitet og brukervennlighet, er effektmålet oppnådd. </w:t>
       </w:r>
       <w:r>
         <w:rPr>
@@ -5315,76 +5622,6 @@
         </w:rPr>
         <w:t xml:space="preserve"> </w:t>
       </w:r>
-      <w:r>
-        <w:rPr>
-          <w:rFonts w:cs="Arial"/>
-        </w:rPr>
-        <w:t>d</w:t>
-      </w:r>
-      <w:r>
-        <w:rPr>
-          <w:rFonts w:cs="Arial"/>
-        </w:rPr>
-        <w:t xml:space="preserve">atabasen, serveren og webapplikasjonen. </w:t>
-      </w:r>
-      <w:r>
-        <w:rPr>
-          <w:rFonts w:cs="Arial"/>
-        </w:rPr>
-        <w:t xml:space="preserve">Disse tre delene avhenger av hverandre, </w:t>
-      </w:r>
-      <w:r>
-        <w:rPr>
-          <w:rFonts w:cs="Arial"/>
-        </w:rPr>
-        <w:t>og</w:t>
-      </w:r>
-      <w:r>
-        <w:rPr>
-          <w:rFonts w:cs="Arial"/>
-        </w:rPr>
-        <w:t xml:space="preserve"> systemet vil ikke fungere som ønsket før alt er på plass. </w:t>
-      </w:r>
-      <w:r>
-        <w:rPr>
-          <w:rFonts w:cs="Arial"/>
-        </w:rPr>
-        <w:t xml:space="preserve">Derfor vil det å få alle disse tre komponentene av systemet til å fungere både hver for seg, samt som del av det komplette systemet, </w:t>
-      </w:r>
-      <w:r>
-        <w:rPr>
-          <w:rFonts w:cs="Arial"/>
-        </w:rPr>
-        <w:t>være resultatmålet.</w:t>
-      </w:r>
-    </w:p>
-    <w:p>
-      <w:pPr>
-        <w:ind w:left="708" w:firstLine="12"/>
-        <w:rPr>
-          <w:rFonts w:cs="Arial"/>
-        </w:rPr>
-      </w:pPr>
-    </w:p>
-    <w:p>
-      <w:pPr>
-        <w:ind w:left="708" w:firstLine="12"/>
-        <w:rPr>
-          <w:rFonts w:cs="Arial"/>
-        </w:rPr>
-      </w:pPr>
-      <w:r>
-        <w:rPr>
-          <w:rFonts w:cs="Arial"/>
-        </w:rPr>
-        <w:t xml:space="preserve">Effektmålet for prosjektet er å skape en enklere situasjon for brukerne av systemet, i forhold til sortering, lagring og håndtering av noter. Om systemet gir økt effektivitet og brukervennlighet, er effektmålet oppnådd. </w:t>
-      </w:r>
-      <w:r>
-        <w:rPr>
-          <w:rFonts w:cs="Arial"/>
-        </w:rPr>
-        <w:t xml:space="preserve"> </w:t>
-      </w:r>
     </w:p>
     <w:p>
       <w:pPr>
@@ -5397,8 +5634,8 @@
       <w:pPr>
         <w:pStyle w:val="Overskrift2"/>
       </w:pPr>
-      <w:bookmarkStart w:id="12" w:name="__RefHeading__144_508476349"/>
-      <w:bookmarkEnd w:id="12"/>
+      <w:bookmarkStart w:id="13" w:name="__RefHeading__144_508476349"/>
+      <w:bookmarkEnd w:id="13"/>
       <w:r>
         <w:t>Krav til løsning eller prosjektresultat – spesifikasjon</w:t>
       </w:r>
@@ -5534,8 +5771,6 @@
           <w:rFonts w:cs="Arial"/>
         </w:rPr>
       </w:pPr>
-      <w:bookmarkStart w:id="13" w:name="_GoBack"/>
-      <w:bookmarkEnd w:id="13"/>
     </w:p>
     <w:p>
       <w:pPr>
@@ -5566,6 +5801,7 @@
       <w:bookmarkStart w:id="14" w:name="__RefHeading__146_508476349"/>
       <w:bookmarkEnd w:id="14"/>
       <w:r>
+        <w:lastRenderedPageBreak/>
         <w:t>Planlagt framgangsmåte(r) for utviklingsarbeidet – metode(r)</w:t>
       </w:r>
     </w:p>
@@ -5639,7 +5875,6 @@
       <w:bookmarkStart w:id="15" w:name="__RefHeading__148_508476349"/>
       <w:bookmarkEnd w:id="15"/>
       <w:r>
-        <w:lastRenderedPageBreak/>
         <w:t>Informasjonsinnsamling – utført og planlagt</w:t>
       </w:r>
     </w:p>
@@ -6232,6 +6467,7 @@
         <w:pStyle w:val="Overskrift3"/>
       </w:pPr>
       <w:r>
+        <w:lastRenderedPageBreak/>
         <w:t>Styringshjelpemidler</w:t>
       </w:r>
     </w:p>
@@ -6306,7 +6542,6 @@
         <w:pStyle w:val="Overskrift3"/>
       </w:pPr>
       <w:r>
-        <w:lastRenderedPageBreak/>
         <w:t>Intern kontroll – evaluering</w:t>
       </w:r>
     </w:p>
@@ -6662,6 +6897,7 @@
       <w:bookmarkStart w:id="25" w:name="__RefHeading__168_508476349"/>
       <w:bookmarkEnd w:id="25"/>
       <w:r>
+        <w:lastRenderedPageBreak/>
         <w:t>PLANLAGT AVVIKSBEHANDLING</w:t>
       </w:r>
     </w:p>
@@ -6723,7 +6959,6 @@
       <w:bookmarkStart w:id="26" w:name="__RefHeading__170_508476349"/>
       <w:bookmarkEnd w:id="26"/>
       <w:r>
-        <w:lastRenderedPageBreak/>
         <w:t>UTSTYRSBEHOV/FORUTSETNINGER FOR GJENNOMFØRING</w:t>
       </w:r>
     </w:p>
@@ -7366,7 +7601,6 @@
           <w:sz w:val="16"/>
           <w:szCs w:val="16"/>
         </w:rPr>
-        <w:lastRenderedPageBreak/>
         <w:t>[Materiell som er utarbeidet eller innsamlet i tilknytning til rapporten, men som det ikke er naturlig eller hensiktsmessig å ta inn i hoveddelen, skal tas inn som vedlegg.</w:t>
       </w:r>
     </w:p>
@@ -7941,7 +8175,7 @@
         <w:rFonts w:cs="Arial"/>
         <w:noProof/>
       </w:rPr>
-      <w:t>12</w:t>
+      <w:t>6</w:t>
     </w:r>
     <w:r>
       <w:rPr>
@@ -8748,6 +8982,119 @@
     </w:lvl>
   </w:abstractNum>
   <w:abstractNum w:abstractNumId="15">
+    <w:nsid w:val="138D42F7"/>
+    <w:multiLevelType w:val="hybridMultilevel"/>
+    <w:tmpl w:val="83362042"/>
+    <w:lvl w:ilvl="0" w:tplc="04140001">
+      <w:start w:val="1"/>
+      <w:numFmt w:val="bullet"/>
+      <w:lvlText w:val=""/>
+      <w:lvlJc w:val="left"/>
+      <w:pPr>
+        <w:ind w:left="720" w:hanging="360"/>
+      </w:pPr>
+      <w:rPr>
+        <w:rFonts w:ascii="Symbol" w:hAnsi="Symbol" w:hint="default"/>
+      </w:rPr>
+    </w:lvl>
+    <w:lvl w:ilvl="1" w:tplc="04140003" w:tentative="1">
+      <w:start w:val="1"/>
+      <w:numFmt w:val="bullet"/>
+      <w:lvlText w:val="o"/>
+      <w:lvlJc w:val="left"/>
+      <w:pPr>
+        <w:ind w:left="1440" w:hanging="360"/>
+      </w:pPr>
+      <w:rPr>
+        <w:rFonts w:ascii="Courier New" w:hAnsi="Courier New" w:cs="Courier New" w:hint="default"/>
+      </w:rPr>
+    </w:lvl>
+    <w:lvl w:ilvl="2" w:tplc="04140005" w:tentative="1">
+      <w:start w:val="1"/>
+      <w:numFmt w:val="bullet"/>
+      <w:lvlText w:val=""/>
+      <w:lvlJc w:val="left"/>
+      <w:pPr>
+        <w:ind w:left="2160" w:hanging="360"/>
+      </w:pPr>
+      <w:rPr>
+        <w:rFonts w:ascii="Wingdings" w:hAnsi="Wingdings" w:hint="default"/>
+      </w:rPr>
+    </w:lvl>
+    <w:lvl w:ilvl="3" w:tplc="04140001" w:tentative="1">
+      <w:start w:val="1"/>
+      <w:numFmt w:val="bullet"/>
+      <w:lvlText w:val=""/>
+      <w:lvlJc w:val="left"/>
+      <w:pPr>
+        <w:ind w:left="2880" w:hanging="360"/>
+      </w:pPr>
+      <w:rPr>
+        <w:rFonts w:ascii="Symbol" w:hAnsi="Symbol" w:hint="default"/>
+      </w:rPr>
+    </w:lvl>
+    <w:lvl w:ilvl="4" w:tplc="04140003" w:tentative="1">
+      <w:start w:val="1"/>
+      <w:numFmt w:val="bullet"/>
+      <w:lvlText w:val="o"/>
+      <w:lvlJc w:val="left"/>
+      <w:pPr>
+        <w:ind w:left="3600" w:hanging="360"/>
+      </w:pPr>
+      <w:rPr>
+        <w:rFonts w:ascii="Courier New" w:hAnsi="Courier New" w:cs="Courier New" w:hint="default"/>
+      </w:rPr>
+    </w:lvl>
+    <w:lvl w:ilvl="5" w:tplc="04140005" w:tentative="1">
+      <w:start w:val="1"/>
+      <w:numFmt w:val="bullet"/>
+      <w:lvlText w:val=""/>
+      <w:lvlJc w:val="left"/>
+      <w:pPr>
+        <w:ind w:left="4320" w:hanging="360"/>
+      </w:pPr>
+      <w:rPr>
+        <w:rFonts w:ascii="Wingdings" w:hAnsi="Wingdings" w:hint="default"/>
+      </w:rPr>
+    </w:lvl>
+    <w:lvl w:ilvl="6" w:tplc="04140001" w:tentative="1">
+      <w:start w:val="1"/>
+      <w:numFmt w:val="bullet"/>
+      <w:lvlText w:val=""/>
+      <w:lvlJc w:val="left"/>
+      <w:pPr>
+        <w:ind w:left="5040" w:hanging="360"/>
+      </w:pPr>
+      <w:rPr>
+        <w:rFonts w:ascii="Symbol" w:hAnsi="Symbol" w:hint="default"/>
+      </w:rPr>
+    </w:lvl>
+    <w:lvl w:ilvl="7" w:tplc="04140003" w:tentative="1">
+      <w:start w:val="1"/>
+      <w:numFmt w:val="bullet"/>
+      <w:lvlText w:val="o"/>
+      <w:lvlJc w:val="left"/>
+      <w:pPr>
+        <w:ind w:left="5760" w:hanging="360"/>
+      </w:pPr>
+      <w:rPr>
+        <w:rFonts w:ascii="Courier New" w:hAnsi="Courier New" w:cs="Courier New" w:hint="default"/>
+      </w:rPr>
+    </w:lvl>
+    <w:lvl w:ilvl="8" w:tplc="04140005" w:tentative="1">
+      <w:start w:val="1"/>
+      <w:numFmt w:val="bullet"/>
+      <w:lvlText w:val=""/>
+      <w:lvlJc w:val="left"/>
+      <w:pPr>
+        <w:ind w:left="6480" w:hanging="360"/>
+      </w:pPr>
+      <w:rPr>
+        <w:rFonts w:ascii="Wingdings" w:hAnsi="Wingdings" w:hint="default"/>
+      </w:rPr>
+    </w:lvl>
+  </w:abstractNum>
+  <w:abstractNum w:abstractNumId="16">
     <w:nsid w:val="146C2D90"/>
     <w:multiLevelType w:val="hybridMultilevel"/>
     <w:tmpl w:val="61567D14"/>
@@ -8860,7 +9207,7 @@
       </w:rPr>
     </w:lvl>
   </w:abstractNum>
-  <w:abstractNum w:abstractNumId="16">
+  <w:abstractNum w:abstractNumId="17">
     <w:nsid w:val="23A539A3"/>
     <w:multiLevelType w:val="hybridMultilevel"/>
     <w:tmpl w:val="C71C3A48"/>
@@ -8973,7 +9320,7 @@
       </w:rPr>
     </w:lvl>
   </w:abstractNum>
-  <w:abstractNum w:abstractNumId="17">
+  <w:abstractNum w:abstractNumId="18">
     <w:nsid w:val="2B4B1926"/>
     <w:multiLevelType w:val="hybridMultilevel"/>
     <w:tmpl w:val="DB6A1168"/>
@@ -9086,7 +9433,7 @@
       </w:rPr>
     </w:lvl>
   </w:abstractNum>
-  <w:abstractNum w:abstractNumId="18">
+  <w:abstractNum w:abstractNumId="19">
     <w:nsid w:val="2E7570E8"/>
     <w:multiLevelType w:val="hybridMultilevel"/>
     <w:tmpl w:val="A8601EC8"/>
@@ -9199,7 +9546,7 @@
       </w:rPr>
     </w:lvl>
   </w:abstractNum>
-  <w:abstractNum w:abstractNumId="19">
+  <w:abstractNum w:abstractNumId="20">
     <w:nsid w:val="3D924434"/>
     <w:multiLevelType w:val="hybridMultilevel"/>
     <w:tmpl w:val="A942B274"/>
@@ -9312,7 +9659,7 @@
       </w:rPr>
     </w:lvl>
   </w:abstractNum>
-  <w:abstractNum w:abstractNumId="20">
+  <w:abstractNum w:abstractNumId="21">
     <w:nsid w:val="43F41A25"/>
     <w:multiLevelType w:val="hybridMultilevel"/>
     <w:tmpl w:val="89B093EC"/>
@@ -9425,7 +9772,7 @@
       </w:rPr>
     </w:lvl>
   </w:abstractNum>
-  <w:abstractNum w:abstractNumId="21">
+  <w:abstractNum w:abstractNumId="22">
     <w:nsid w:val="45AF7C4E"/>
     <w:multiLevelType w:val="hybridMultilevel"/>
     <w:tmpl w:val="08AACE78"/>
@@ -9517,7 +9864,7 @@
       </w:pPr>
     </w:lvl>
   </w:abstractNum>
-  <w:abstractNum w:abstractNumId="22">
+  <w:abstractNum w:abstractNumId="23">
     <w:nsid w:val="4C1504A6"/>
     <w:multiLevelType w:val="hybridMultilevel"/>
     <w:tmpl w:val="16783754"/>
@@ -9630,7 +9977,7 @@
       </w:rPr>
     </w:lvl>
   </w:abstractNum>
-  <w:abstractNum w:abstractNumId="23">
+  <w:abstractNum w:abstractNumId="24">
     <w:nsid w:val="4C663266"/>
     <w:multiLevelType w:val="hybridMultilevel"/>
     <w:tmpl w:val="5FC8F708"/>
@@ -9719,7 +10066,7 @@
       </w:pPr>
     </w:lvl>
   </w:abstractNum>
-  <w:abstractNum w:abstractNumId="24">
+  <w:abstractNum w:abstractNumId="25">
     <w:nsid w:val="5B34116E"/>
     <w:multiLevelType w:val="hybridMultilevel"/>
     <w:tmpl w:val="03A06984"/>
@@ -9832,7 +10179,7 @@
       </w:rPr>
     </w:lvl>
   </w:abstractNum>
-  <w:abstractNum w:abstractNumId="25">
+  <w:abstractNum w:abstractNumId="26">
     <w:nsid w:val="61A954E2"/>
     <w:multiLevelType w:val="hybridMultilevel"/>
     <w:tmpl w:val="7006FACA"/>
@@ -9945,7 +10292,7 @@
       </w:rPr>
     </w:lvl>
   </w:abstractNum>
-  <w:abstractNum w:abstractNumId="26">
+  <w:abstractNum w:abstractNumId="27">
     <w:nsid w:val="695D6F62"/>
     <w:multiLevelType w:val="hybridMultilevel"/>
     <w:tmpl w:val="986E425E"/>
@@ -10034,7 +10381,7 @@
       </w:pPr>
     </w:lvl>
   </w:abstractNum>
-  <w:abstractNum w:abstractNumId="27">
+  <w:abstractNum w:abstractNumId="28">
     <w:nsid w:val="69DB4906"/>
     <w:multiLevelType w:val="hybridMultilevel"/>
     <w:tmpl w:val="7840AFA6"/>
@@ -10147,7 +10494,7 @@
       </w:rPr>
     </w:lvl>
   </w:abstractNum>
-  <w:abstractNum w:abstractNumId="28">
+  <w:abstractNum w:abstractNumId="29">
     <w:nsid w:val="69F11E71"/>
     <w:multiLevelType w:val="hybridMultilevel"/>
     <w:tmpl w:val="2C809BEE"/>
@@ -10260,7 +10607,7 @@
       </w:rPr>
     </w:lvl>
   </w:abstractNum>
-  <w:abstractNum w:abstractNumId="29">
+  <w:abstractNum w:abstractNumId="30">
     <w:nsid w:val="72C378F1"/>
     <w:multiLevelType w:val="multilevel"/>
     <w:tmpl w:val="FE08377C"/>
@@ -10449,55 +10796,58 @@
     <w:abstractNumId w:val="0"/>
   </w:num>
   <w:num w:numId="14">
-    <w:abstractNumId w:val="25"/>
+    <w:abstractNumId w:val="26"/>
   </w:num>
   <w:num w:numId="15">
-    <w:abstractNumId w:val="16"/>
+    <w:abstractNumId w:val="17"/>
   </w:num>
   <w:num w:numId="16">
-    <w:abstractNumId w:val="26"/>
+    <w:abstractNumId w:val="27"/>
   </w:num>
   <w:num w:numId="17">
+    <w:abstractNumId w:val="24"/>
+  </w:num>
+  <w:num w:numId="18">
+    <w:abstractNumId w:val="22"/>
+  </w:num>
+  <w:num w:numId="19">
+    <w:abstractNumId w:val="29"/>
+  </w:num>
+  <w:num w:numId="20">
     <w:abstractNumId w:val="23"/>
   </w:num>
-  <w:num w:numId="18">
-    <w:abstractNumId w:val="21"/>
+  <w:num w:numId="21">
+    <w:abstractNumId w:val="18"/>
   </w:num>
-  <w:num w:numId="19">
+  <w:num w:numId="22">
+    <w:abstractNumId w:val="19"/>
+  </w:num>
+  <w:num w:numId="23">
+    <w:abstractNumId w:val="20"/>
+  </w:num>
+  <w:num w:numId="24">
     <w:abstractNumId w:val="28"/>
   </w:num>
-  <w:num w:numId="20">
-    <w:abstractNumId w:val="22"/>
-  </w:num>
-  <w:num w:numId="21">
-    <w:abstractNumId w:val="17"/>
-  </w:num>
-  <w:num w:numId="22">
-    <w:abstractNumId w:val="18"/>
-  </w:num>
-  <w:num w:numId="23">
-    <w:abstractNumId w:val="19"/>
-  </w:num>
-  <w:num w:numId="24">
-    <w:abstractNumId w:val="27"/>
-  </w:num>
   <w:num w:numId="25">
-    <w:abstractNumId w:val="20"/>
+    <w:abstractNumId w:val="21"/>
   </w:num>
   <w:num w:numId="26">
     <w:abstractNumId w:val="13"/>
   </w:num>
   <w:num w:numId="27">
-    <w:abstractNumId w:val="29"/>
+    <w:abstractNumId w:val="30"/>
   </w:num>
   <w:num w:numId="28">
-    <w:abstractNumId w:val="15"/>
+    <w:abstractNumId w:val="16"/>
   </w:num>
   <w:num w:numId="29">
     <w:abstractNumId w:val="14"/>
   </w:num>
   <w:num w:numId="30">
-    <w:abstractNumId w:val="24"/>
+    <w:abstractNumId w:val="25"/>
+  </w:num>
+  <w:num w:numId="31">
+    <w:abstractNumId w:val="15"/>
   </w:num>
 </w:numbering>
 </file>
@@ -11094,6 +11444,7 @@
   <w:style w:type="character" w:default="1" w:styleId="Standardskriftforavsnitt">
     <w:name w:val="Default Paragraph Font"/>
     <w:uiPriority w:val="1"/>
+    <w:semiHidden/>
     <w:unhideWhenUsed/>
   </w:style>
   <w:style w:type="table" w:default="1" w:styleId="Vanligtabell">
@@ -12160,7 +12511,7 @@
 </file>
 
 <file path=customXml/itemProps1.xml><?xml version="1.0" encoding="utf-8"?>
-<ds:datastoreItem xmlns:ds="http://schemas.openxmlformats.org/officeDocument/2006/customXml" ds:itemID="{A18127BB-1C37-624D-BC9D-CD2A5F36C18D}">
+<ds:datastoreItem xmlns:ds="http://schemas.openxmlformats.org/officeDocument/2006/customXml" ds:itemID="{0E45325A-BB42-B448-91D7-234C78961CB5}">
   <ds:schemaRefs>
     <ds:schemaRef ds:uri="http://schemas.openxmlformats.org/officeDocument/2006/bibliography"/>
   </ds:schemaRefs>

</xml_diff>

<commit_message>
endra et par skriveleif
</commit_message>
<xml_diff>
--- a/Forprosjektering av bachelor/Forprosjektrapport bachelor.docx
+++ b/Forprosjektering av bachelor/Forprosjektrapport bachelor.docx
@@ -1,6 +1,6 @@
 
 <file path=word/document.xml><?xml version="1.0" encoding="utf-8"?>
-<w:document xmlns:wpc="http://schemas.microsoft.com/office/word/2010/wordprocessingCanvas" xmlns:mo="http://schemas.microsoft.com/office/mac/office/2008/main" xmlns:mc="http://schemas.openxmlformats.org/markup-compatibility/2006" xmlns:mv="urn:schemas-microsoft-com:mac:vml" xmlns:o="urn:schemas-microsoft-com:office:office" xmlns:r="http://schemas.openxmlformats.org/officeDocument/2006/relationships" xmlns:m="http://schemas.openxmlformats.org/officeDocument/2006/math" xmlns:v="urn:schemas-microsoft-com:vml" xmlns:wp14="http://schemas.microsoft.com/office/word/2010/wordprocessingDrawing" xmlns:wp="http://schemas.openxmlformats.org/drawingml/2006/wordprocessingDrawing" xmlns:w10="urn:schemas-microsoft-com:office:word" xmlns:w="http://schemas.openxmlformats.org/wordprocessingml/2006/main" xmlns:w14="http://schemas.microsoft.com/office/word/2010/wordml" xmlns:w15="http://schemas.microsoft.com/office/word/2012/wordml" xmlns:wpg="http://schemas.microsoft.com/office/word/2010/wordprocessingGroup" xmlns:wpi="http://schemas.microsoft.com/office/word/2010/wordprocessingInk" xmlns:wne="http://schemas.microsoft.com/office/word/2006/wordml" xmlns:wps="http://schemas.microsoft.com/office/word/2010/wordprocessingShape" mc:Ignorable="w14 w15 wp14">
+<w:document xmlns:wpc="http://schemas.microsoft.com/office/word/2010/wordprocessingCanvas" xmlns:cx="http://schemas.microsoft.com/office/drawing/2014/chartex" xmlns:cx1="http://schemas.microsoft.com/office/drawing/2015/9/8/chartex" xmlns:cx2="http://schemas.microsoft.com/office/drawing/2015/10/21/chartex" xmlns:cx3="http://schemas.microsoft.com/office/drawing/2016/5/9/chartex" xmlns:cx4="http://schemas.microsoft.com/office/drawing/2016/5/10/chartex" xmlns:cx5="http://schemas.microsoft.com/office/drawing/2016/5/11/chartex" xmlns:mc="http://schemas.openxmlformats.org/markup-compatibility/2006" xmlns:o="urn:schemas-microsoft-com:office:office" xmlns:r="http://schemas.openxmlformats.org/officeDocument/2006/relationships" xmlns:m="http://schemas.openxmlformats.org/officeDocument/2006/math" xmlns:v="urn:schemas-microsoft-com:vml" xmlns:wp14="http://schemas.microsoft.com/office/word/2010/wordprocessingDrawing" xmlns:wp="http://schemas.openxmlformats.org/drawingml/2006/wordprocessingDrawing" xmlns:w10="urn:schemas-microsoft-com:office:word" xmlns:w="http://schemas.openxmlformats.org/wordprocessingml/2006/main" xmlns:w14="http://schemas.microsoft.com/office/word/2010/wordml" xmlns:w15="http://schemas.microsoft.com/office/word/2012/wordml" xmlns:w16se="http://schemas.microsoft.com/office/word/2015/wordml/symex" xmlns:wpg="http://schemas.microsoft.com/office/word/2010/wordprocessingGroup" xmlns:wpi="http://schemas.microsoft.com/office/word/2010/wordprocessingInk" xmlns:wne="http://schemas.microsoft.com/office/word/2006/wordml" xmlns:wps="http://schemas.microsoft.com/office/word/2010/wordprocessingShape" mc:Ignorable="w14 w15 w16se wp14">
   <w:body>
     <w:p>
       <w:pPr>
@@ -945,7 +945,6 @@
         <w:rPr>
           <w:rFonts w:ascii="Arial" w:hAnsi="Arial" w:cs="Arial"/>
         </w:rPr>
-        <w:lastRenderedPageBreak/>
         <w:fldChar w:fldCharType="begin"/>
       </w:r>
       <w:r>
@@ -3335,7 +3334,7 @@
     </w:p>
     <w:tbl>
       <w:tblPr>
-        <w:tblStyle w:val="Enkeltabell1"/>
+        <w:tblStyle w:val="Vanligtabell1"/>
         <w:tblW w:w="0" w:type="auto"/>
         <w:tblInd w:w="619" w:type="dxa"/>
         <w:tblLook w:val="04A0" w:firstRow="1" w:lastRow="0" w:firstColumn="1" w:lastColumn="0" w:noHBand="0" w:noVBand="1"/>
@@ -3561,7 +3560,7 @@
     </w:p>
     <w:tbl>
       <w:tblPr>
-        <w:tblStyle w:val="Enkeltabell1"/>
+        <w:tblStyle w:val="Vanligtabell1"/>
         <w:tblW w:w="0" w:type="auto"/>
         <w:tblInd w:w="619" w:type="dxa"/>
         <w:tblLook w:val="04A0" w:firstRow="1" w:lastRow="0" w:firstColumn="1" w:lastColumn="0" w:noHBand="0" w:noVBand="1"/>
@@ -5587,7 +5586,19 @@
         <w:rPr>
           <w:rFonts w:cs="Arial"/>
         </w:rPr>
-        <w:t xml:space="preserve">for ønske stemme eller instrument. </w:t>
+        <w:t>for ønske</w:t>
+      </w:r>
+      <w:r>
+        <w:rPr>
+          <w:rFonts w:cs="Arial"/>
+        </w:rPr>
+        <w:t>t</w:t>
+      </w:r>
+      <w:r>
+        <w:rPr>
+          <w:rFonts w:cs="Arial"/>
+        </w:rPr>
+        <w:t xml:space="preserve"> stemme eller instrument. </w:t>
       </w:r>
     </w:p>
     <w:p>
@@ -6272,7 +6283,14 @@
           <w:rFonts w:cs="Arial"/>
           <w:bCs/>
         </w:rPr>
-        <w:t>Scrum er en såkalt smidig (agile) utviklingsmetode, laget med tanke på å utvikle komp</w:t>
+        <w:t>Scrum er en såkalt smidig (agile</w:t>
+      </w:r>
+      <w:r>
+        <w:rPr>
+          <w:rFonts w:cs="Arial"/>
+          <w:bCs/>
+        </w:rPr>
+        <w:t>) utviklingsmetode, laget med tanke på å utvikle komp</w:t>
       </w:r>
       <w:r>
         <w:rPr>
@@ -6498,7 +6516,21 @@
           <w:rFonts w:cs="Arial"/>
           <w:bCs/>
         </w:rPr>
-        <w:t xml:space="preserve">Vår oppdragsgiver og veileder, Arne Styve, vil også figurere som Product Owner (produkteier) i dette prosjektet. Han vil med dette ha ansvar for prioritering og organisering av produktkøen til en hver tid. </w:t>
+        <w:t xml:space="preserve">Vår oppdragsgiver og veileder, Arne Styve, vil også figurere som Product Owner (produkteier) i dette prosjektet. Han vil med dette ha ansvar for prioritering og organisering av produktkøen til </w:t>
+      </w:r>
+      <w:r>
+        <w:rPr>
+          <w:rFonts w:cs="Arial"/>
+          <w:bCs/>
+        </w:rPr>
+        <w:t>enhver</w:t>
+      </w:r>
+      <w:r>
+        <w:rPr>
+          <w:rFonts w:cs="Arial"/>
+          <w:bCs/>
+        </w:rPr>
+        <w:t xml:space="preserve"> tid. </w:t>
       </w:r>
     </w:p>
     <w:p>
@@ -6552,7 +6584,15 @@
         <w:rPr>
           <w:rFonts w:cs="Arial"/>
         </w:rPr>
-        <w:t>skaffe informasjon om forskjellige web-rammeverk, som en hjelp til å ta en beslutning på hvilken som skal brukes</w:t>
+        <w:t>skaffe informasjon om forskjellige web-rammeverk,</w:t>
+      </w:r>
+      <w:bookmarkStart w:id="15" w:name="_GoBack"/>
+      <w:bookmarkEnd w:id="15"/>
+      <w:r>
+        <w:rPr>
+          <w:rFonts w:cs="Arial"/>
+        </w:rPr>
+        <w:t xml:space="preserve"> som en hjelp til å ta en beslutning på hvilken som skal brukes</w:t>
       </w:r>
     </w:p>
     <w:p>
@@ -6710,8 +6750,8 @@
       <w:pPr>
         <w:pStyle w:val="Overskrift2"/>
       </w:pPr>
-      <w:bookmarkStart w:id="15" w:name="__RefHeading__150_508476349"/>
-      <w:bookmarkEnd w:id="15"/>
+      <w:bookmarkStart w:id="16" w:name="__RefHeading__150_508476349"/>
+      <w:bookmarkEnd w:id="16"/>
       <w:r>
         <w:t>Vurdering – analyse av risiko</w:t>
       </w:r>
@@ -7361,8 +7401,8 @@
       <w:pPr>
         <w:pStyle w:val="Overskrift2"/>
       </w:pPr>
-      <w:bookmarkStart w:id="16" w:name="__RefHeading__152_508476349"/>
-      <w:bookmarkEnd w:id="16"/>
+      <w:bookmarkStart w:id="17" w:name="__RefHeading__152_508476349"/>
+      <w:bookmarkEnd w:id="17"/>
       <w:r>
         <w:t>Hovedaktiviteter i videre arbeid</w:t>
       </w:r>
@@ -9270,8 +9310,8 @@
       <w:pPr>
         <w:pStyle w:val="Overskrift2"/>
       </w:pPr>
-      <w:bookmarkStart w:id="17" w:name="__RefHeading__154_508476349"/>
-      <w:bookmarkEnd w:id="17"/>
+      <w:bookmarkStart w:id="18" w:name="__RefHeading__154_508476349"/>
+      <w:bookmarkEnd w:id="18"/>
       <w:r>
         <w:t>Framdriftsplan – styring av prosjektet</w:t>
       </w:r>
@@ -10130,8 +10170,8 @@
       <w:pPr>
         <w:pStyle w:val="Overskrift2"/>
       </w:pPr>
-      <w:bookmarkStart w:id="18" w:name="__RefHeading__156_508476349"/>
-      <w:bookmarkEnd w:id="18"/>
+      <w:bookmarkStart w:id="19" w:name="__RefHeading__156_508476349"/>
+      <w:bookmarkEnd w:id="19"/>
       <w:r>
         <w:t>Beslutninger – beslutningsprosess</w:t>
       </w:r>
@@ -10330,8 +10370,8 @@
       <w:pPr>
         <w:pStyle w:val="Overskrift1"/>
       </w:pPr>
-      <w:bookmarkStart w:id="19" w:name="__RefHeading__158_508476349"/>
-      <w:bookmarkEnd w:id="19"/>
+      <w:bookmarkStart w:id="20" w:name="__RefHeading__158_508476349"/>
+      <w:bookmarkEnd w:id="20"/>
       <w:r>
         <w:t>DOKUMENTASJON</w:t>
       </w:r>
@@ -10340,8 +10380,8 @@
       <w:pPr>
         <w:pStyle w:val="Overskrift2"/>
       </w:pPr>
-      <w:bookmarkStart w:id="20" w:name="__RefHeading__160_508476349"/>
-      <w:bookmarkEnd w:id="20"/>
+      <w:bookmarkStart w:id="21" w:name="__RefHeading__160_508476349"/>
+      <w:bookmarkEnd w:id="21"/>
       <w:r>
         <w:t>Rapporter og tekniske dokumenter</w:t>
       </w:r>
@@ -10552,8 +10592,8 @@
       <w:pPr>
         <w:pStyle w:val="Overskrift1"/>
       </w:pPr>
-      <w:bookmarkStart w:id="21" w:name="__RefHeading__162_508476349"/>
-      <w:bookmarkEnd w:id="21"/>
+      <w:bookmarkStart w:id="22" w:name="__RefHeading__162_508476349"/>
+      <w:bookmarkEnd w:id="22"/>
       <w:r>
         <w:t>PLANLAGTE MØTER OG RAPPORTER</w:t>
       </w:r>
@@ -10562,8 +10602,8 @@
       <w:pPr>
         <w:pStyle w:val="Overskrift2"/>
       </w:pPr>
-      <w:bookmarkStart w:id="22" w:name="__RefHeading__164_508476349"/>
-      <w:bookmarkEnd w:id="22"/>
+      <w:bookmarkStart w:id="23" w:name="__RefHeading__164_508476349"/>
+      <w:bookmarkEnd w:id="23"/>
       <w:r>
         <w:t>Møter</w:t>
       </w:r>
@@ -11806,8 +11846,8 @@
       <w:pPr>
         <w:pStyle w:val="Overskrift2"/>
       </w:pPr>
-      <w:bookmarkStart w:id="23" w:name="__RefHeading__166_508476349"/>
-      <w:bookmarkEnd w:id="23"/>
+      <w:bookmarkStart w:id="24" w:name="__RefHeading__166_508476349"/>
+      <w:bookmarkEnd w:id="24"/>
       <w:r>
         <w:t>Periodiske rapporter</w:t>
       </w:r>
@@ -11842,8 +11882,6 @@
       <w:r>
         <w:t xml:space="preserve"> Confluence. Dette vil være rapportering mellom prosjektgruppen og styringsgruppen. </w:t>
       </w:r>
-      <w:bookmarkStart w:id="24" w:name="_GoBack"/>
-      <w:bookmarkEnd w:id="24"/>
     </w:p>
     <w:p>
       <w:pPr>
@@ -12209,43 +12247,6 @@
       </w:r>
     </w:p>
     <w:p>
-      <w:r>
-        <w:rPr>
-          <w:lang w:val="en-US"/>
-        </w:rPr>
-        <w:t xml:space="preserve">Wikipedia Foundation. </w:t>
-      </w:r>
-      <w:r>
-        <w:rPr>
-          <w:i/>
-        </w:rPr>
-        <w:t>Database</w:t>
-      </w:r>
-      <w:r>
-        <w:t xml:space="preserve">. 2016. URL: </w:t>
-      </w:r>
-      <w:r>
-        <w:rPr>
-          <w:rFonts w:ascii="Courier" w:hAnsi="Courier"/>
-        </w:rPr>
-        <w:t>https://no.wikipedia.org/wiki/Database</w:t>
-      </w:r>
-    </w:p>
-    <w:p/>
-    <w:p>
-      <w:pPr>
-        <w:rPr>
-          <w:lang w:val="en-US"/>
-        </w:rPr>
-      </w:pPr>
-      <w:r>
-        <w:rPr>
-          <w:lang w:val="en-US"/>
-        </w:rPr>
-        <w:t>[3]</w:t>
-      </w:r>
-    </w:p>
-    <w:p>
       <w:pPr>
         <w:rPr>
           <w:lang w:val="en-US"/>
@@ -12262,19 +12263,72 @@
           <w:i/>
           <w:lang w:val="en-US"/>
         </w:rPr>
-        <w:t xml:space="preserve">Server. </w:t>
+        <w:t>Database</w:t>
       </w:r>
       <w:r>
         <w:rPr>
           <w:lang w:val="en-US"/>
         </w:rPr>
-        <w:t xml:space="preserve">2017. URL: </w:t>
+        <w:t xml:space="preserve">. 2016. URL: </w:t>
       </w:r>
       <w:r>
         <w:rPr>
           <w:rFonts w:ascii="Courier" w:hAnsi="Courier"/>
           <w:lang w:val="en-US"/>
         </w:rPr>
+        <w:t>https://no.wikipedia.org/wiki/Database</w:t>
+      </w:r>
+    </w:p>
+    <w:p>
+      <w:pPr>
+        <w:rPr>
+          <w:lang w:val="en-US"/>
+        </w:rPr>
+      </w:pPr>
+    </w:p>
+    <w:p>
+      <w:pPr>
+        <w:rPr>
+          <w:lang w:val="en-US"/>
+        </w:rPr>
+      </w:pPr>
+      <w:r>
+        <w:rPr>
+          <w:lang w:val="en-US"/>
+        </w:rPr>
+        <w:t>[3]</w:t>
+      </w:r>
+    </w:p>
+    <w:p>
+      <w:pPr>
+        <w:rPr>
+          <w:lang w:val="en-US"/>
+        </w:rPr>
+      </w:pPr>
+      <w:r>
+        <w:rPr>
+          <w:lang w:val="en-US"/>
+        </w:rPr>
+        <w:t xml:space="preserve">Wikipedia Foundation. </w:t>
+      </w:r>
+      <w:r>
+        <w:rPr>
+          <w:i/>
+          <w:lang w:val="en-US"/>
+        </w:rPr>
+        <w:t xml:space="preserve">Server. </w:t>
+      </w:r>
+      <w:r>
+        <w:rPr>
+          <w:lang w:val="en-US"/>
+        </w:rPr>
+        <w:t xml:space="preserve">2017. URL: </w:t>
+      </w:r>
+      <w:r>
+        <w:rPr>
+          <w:rFonts w:ascii="Courier" w:hAnsi="Courier"/>
+          <w:lang w:val="en-US"/>
+        </w:rPr>
         <w:t>https://no.wikipedia.org/wiki/Server</w:t>
       </w:r>
     </w:p>
@@ -12426,37 +12480,55 @@
       <w:pPr>
         <w:rPr>
           <w:rFonts w:ascii="Andale Mono" w:hAnsi="Andale Mono"/>
-        </w:rPr>
-      </w:pPr>
-      <w:r>
-        <w:rPr>
           <w:lang w:val="en-US"/>
         </w:rPr>
+      </w:pPr>
+      <w:r>
+        <w:rPr>
+          <w:lang w:val="en-US"/>
+        </w:rPr>
         <w:t xml:space="preserve">Wikipedia Foundation. </w:t>
       </w:r>
       <w:r>
         <w:rPr>
           <w:i/>
+          <w:lang w:val="en-US"/>
         </w:rPr>
         <w:t xml:space="preserve">Smarttelefon. </w:t>
       </w:r>
       <w:r>
+        <w:rPr>
+          <w:lang w:val="en-US"/>
+        </w:rPr>
         <w:t xml:space="preserve">2016. </w:t>
       </w:r>
       <w:r>
+        <w:rPr>
+          <w:lang w:val="en-US"/>
+        </w:rPr>
         <w:br/>
       </w:r>
       <w:r>
+        <w:rPr>
+          <w:lang w:val="en-US"/>
+        </w:rPr>
         <w:t xml:space="preserve">URL: </w:t>
       </w:r>
       <w:r>
         <w:rPr>
           <w:rFonts w:ascii="Courier" w:hAnsi="Courier"/>
+          <w:lang w:val="en-US"/>
         </w:rPr>
         <w:t>https://no.wikipedia.org/wiki/Smarttelefon</w:t>
       </w:r>
     </w:p>
-    <w:p/>
+    <w:p>
+      <w:pPr>
+        <w:rPr>
+          <w:lang w:val="en-US"/>
+        </w:rPr>
+      </w:pPr>
+    </w:p>
     <w:p>
       <w:pPr>
         <w:rPr>
@@ -13010,7 +13082,7 @@
 </file>
 
 <file path=word/endnotes.xml><?xml version="1.0" encoding="utf-8"?>
-<w:endnotes xmlns:wpc="http://schemas.microsoft.com/office/word/2010/wordprocessingCanvas" xmlns:mo="http://schemas.microsoft.com/office/mac/office/2008/main" xmlns:mc="http://schemas.openxmlformats.org/markup-compatibility/2006" xmlns:mv="urn:schemas-microsoft-com:mac:vml" xmlns:o="urn:schemas-microsoft-com:office:office" xmlns:r="http://schemas.openxmlformats.org/officeDocument/2006/relationships" xmlns:m="http://schemas.openxmlformats.org/officeDocument/2006/math" xmlns:v="urn:schemas-microsoft-com:vml" xmlns:wp14="http://schemas.microsoft.com/office/word/2010/wordprocessingDrawing" xmlns:wp="http://schemas.openxmlformats.org/drawingml/2006/wordprocessingDrawing" xmlns:w10="urn:schemas-microsoft-com:office:word" xmlns:w="http://schemas.openxmlformats.org/wordprocessingml/2006/main" xmlns:w14="http://schemas.microsoft.com/office/word/2010/wordml" xmlns:w15="http://schemas.microsoft.com/office/word/2012/wordml" xmlns:wpg="http://schemas.microsoft.com/office/word/2010/wordprocessingGroup" xmlns:wpi="http://schemas.microsoft.com/office/word/2010/wordprocessingInk" xmlns:wne="http://schemas.microsoft.com/office/word/2006/wordml" xmlns:wps="http://schemas.microsoft.com/office/word/2010/wordprocessingShape" mc:Ignorable="w14 w15 wp14">
+<w:endnotes xmlns:wpc="http://schemas.microsoft.com/office/word/2010/wordprocessingCanvas" xmlns:cx="http://schemas.microsoft.com/office/drawing/2014/chartex" xmlns:cx1="http://schemas.microsoft.com/office/drawing/2015/9/8/chartex" xmlns:cx2="http://schemas.microsoft.com/office/drawing/2015/10/21/chartex" xmlns:cx3="http://schemas.microsoft.com/office/drawing/2016/5/9/chartex" xmlns:cx4="http://schemas.microsoft.com/office/drawing/2016/5/10/chartex" xmlns:cx5="http://schemas.microsoft.com/office/drawing/2016/5/11/chartex" xmlns:mc="http://schemas.openxmlformats.org/markup-compatibility/2006" xmlns:o="urn:schemas-microsoft-com:office:office" xmlns:r="http://schemas.openxmlformats.org/officeDocument/2006/relationships" xmlns:m="http://schemas.openxmlformats.org/officeDocument/2006/math" xmlns:v="urn:schemas-microsoft-com:vml" xmlns:wp14="http://schemas.microsoft.com/office/word/2010/wordprocessingDrawing" xmlns:wp="http://schemas.openxmlformats.org/drawingml/2006/wordprocessingDrawing" xmlns:w10="urn:schemas-microsoft-com:office:word" xmlns:w="http://schemas.openxmlformats.org/wordprocessingml/2006/main" xmlns:w14="http://schemas.microsoft.com/office/word/2010/wordml" xmlns:w15="http://schemas.microsoft.com/office/word/2012/wordml" xmlns:w16se="http://schemas.microsoft.com/office/word/2015/wordml/symex" xmlns:wpg="http://schemas.microsoft.com/office/word/2010/wordprocessingGroup" xmlns:wpi="http://schemas.microsoft.com/office/word/2010/wordprocessingInk" xmlns:wne="http://schemas.microsoft.com/office/word/2006/wordml" xmlns:wps="http://schemas.microsoft.com/office/word/2010/wordprocessingShape" mc:Ignorable="w14 w15 w16se wp14">
   <w:endnote w:type="separator" w:id="-1">
     <w:p>
       <w:r>
@@ -13029,7 +13101,7 @@
 </file>
 
 <file path=word/footer1.xml><?xml version="1.0" encoding="utf-8"?>
-<w:ftr xmlns:wpc="http://schemas.microsoft.com/office/word/2010/wordprocessingCanvas" xmlns:mo="http://schemas.microsoft.com/office/mac/office/2008/main" xmlns:mc="http://schemas.openxmlformats.org/markup-compatibility/2006" xmlns:mv="urn:schemas-microsoft-com:mac:vml" xmlns:o="urn:schemas-microsoft-com:office:office" xmlns:r="http://schemas.openxmlformats.org/officeDocument/2006/relationships" xmlns:m="http://schemas.openxmlformats.org/officeDocument/2006/math" xmlns:v="urn:schemas-microsoft-com:vml" xmlns:wp14="http://schemas.microsoft.com/office/word/2010/wordprocessingDrawing" xmlns:wp="http://schemas.openxmlformats.org/drawingml/2006/wordprocessingDrawing" xmlns:w10="urn:schemas-microsoft-com:office:word" xmlns:w="http://schemas.openxmlformats.org/wordprocessingml/2006/main" xmlns:w14="http://schemas.microsoft.com/office/word/2010/wordml" xmlns:w15="http://schemas.microsoft.com/office/word/2012/wordml" xmlns:wpg="http://schemas.microsoft.com/office/word/2010/wordprocessingGroup" xmlns:wpi="http://schemas.microsoft.com/office/word/2010/wordprocessingInk" xmlns:wne="http://schemas.microsoft.com/office/word/2006/wordml" xmlns:wps="http://schemas.microsoft.com/office/word/2010/wordprocessingShape" mc:Ignorable="w14 w15 wp14">
+<w:ftr xmlns:wpc="http://schemas.microsoft.com/office/word/2010/wordprocessingCanvas" xmlns:cx="http://schemas.microsoft.com/office/drawing/2014/chartex" xmlns:cx1="http://schemas.microsoft.com/office/drawing/2015/9/8/chartex" xmlns:cx2="http://schemas.microsoft.com/office/drawing/2015/10/21/chartex" xmlns:cx3="http://schemas.microsoft.com/office/drawing/2016/5/9/chartex" xmlns:cx4="http://schemas.microsoft.com/office/drawing/2016/5/10/chartex" xmlns:cx5="http://schemas.microsoft.com/office/drawing/2016/5/11/chartex" xmlns:mc="http://schemas.openxmlformats.org/markup-compatibility/2006" xmlns:o="urn:schemas-microsoft-com:office:office" xmlns:r="http://schemas.openxmlformats.org/officeDocument/2006/relationships" xmlns:m="http://schemas.openxmlformats.org/officeDocument/2006/math" xmlns:v="urn:schemas-microsoft-com:vml" xmlns:wp14="http://schemas.microsoft.com/office/word/2010/wordprocessingDrawing" xmlns:wp="http://schemas.openxmlformats.org/drawingml/2006/wordprocessingDrawing" xmlns:w10="urn:schemas-microsoft-com:office:word" xmlns:w="http://schemas.openxmlformats.org/wordprocessingml/2006/main" xmlns:w14="http://schemas.microsoft.com/office/word/2010/wordml" xmlns:w15="http://schemas.microsoft.com/office/word/2012/wordml" xmlns:w16se="http://schemas.microsoft.com/office/word/2015/wordml/symex" xmlns:wpg="http://schemas.microsoft.com/office/word/2010/wordprocessingGroup" xmlns:wpi="http://schemas.microsoft.com/office/word/2010/wordprocessingInk" xmlns:wne="http://schemas.microsoft.com/office/word/2006/wordml" xmlns:wps="http://schemas.microsoft.com/office/word/2010/wordprocessingShape" mc:Ignorable="w14 w15 w16se wp14">
   <w:p>
     <w:pPr>
       <w:pStyle w:val="FooterFirstPage"/>
@@ -13074,13 +13146,13 @@
 </file>
 
 <file path=word/footer2.xml><?xml version="1.0" encoding="utf-8"?>
-<w:ftr xmlns:wpc="http://schemas.microsoft.com/office/word/2010/wordprocessingCanvas" xmlns:mo="http://schemas.microsoft.com/office/mac/office/2008/main" xmlns:mc="http://schemas.openxmlformats.org/markup-compatibility/2006" xmlns:mv="urn:schemas-microsoft-com:mac:vml" xmlns:o="urn:schemas-microsoft-com:office:office" xmlns:r="http://schemas.openxmlformats.org/officeDocument/2006/relationships" xmlns:m="http://schemas.openxmlformats.org/officeDocument/2006/math" xmlns:v="urn:schemas-microsoft-com:vml" xmlns:wp14="http://schemas.microsoft.com/office/word/2010/wordprocessingDrawing" xmlns:wp="http://schemas.openxmlformats.org/drawingml/2006/wordprocessingDrawing" xmlns:w10="urn:schemas-microsoft-com:office:word" xmlns:w="http://schemas.openxmlformats.org/wordprocessingml/2006/main" xmlns:w14="http://schemas.microsoft.com/office/word/2010/wordml" xmlns:w15="http://schemas.microsoft.com/office/word/2012/wordml" xmlns:wpg="http://schemas.microsoft.com/office/word/2010/wordprocessingGroup" xmlns:wpi="http://schemas.microsoft.com/office/word/2010/wordprocessingInk" xmlns:wne="http://schemas.microsoft.com/office/word/2006/wordml" xmlns:wps="http://schemas.microsoft.com/office/word/2010/wordprocessingShape" mc:Ignorable="w14 w15 wp14">
+<w:ftr xmlns:wpc="http://schemas.microsoft.com/office/word/2010/wordprocessingCanvas" xmlns:cx="http://schemas.microsoft.com/office/drawing/2014/chartex" xmlns:cx1="http://schemas.microsoft.com/office/drawing/2015/9/8/chartex" xmlns:cx2="http://schemas.microsoft.com/office/drawing/2015/10/21/chartex" xmlns:cx3="http://schemas.microsoft.com/office/drawing/2016/5/9/chartex" xmlns:cx4="http://schemas.microsoft.com/office/drawing/2016/5/10/chartex" xmlns:cx5="http://schemas.microsoft.com/office/drawing/2016/5/11/chartex" xmlns:mc="http://schemas.openxmlformats.org/markup-compatibility/2006" xmlns:o="urn:schemas-microsoft-com:office:office" xmlns:r="http://schemas.openxmlformats.org/officeDocument/2006/relationships" xmlns:m="http://schemas.openxmlformats.org/officeDocument/2006/math" xmlns:v="urn:schemas-microsoft-com:vml" xmlns:wp14="http://schemas.microsoft.com/office/word/2010/wordprocessingDrawing" xmlns:wp="http://schemas.openxmlformats.org/drawingml/2006/wordprocessingDrawing" xmlns:w10="urn:schemas-microsoft-com:office:word" xmlns:w="http://schemas.openxmlformats.org/wordprocessingml/2006/main" xmlns:w14="http://schemas.microsoft.com/office/word/2010/wordml" xmlns:w15="http://schemas.microsoft.com/office/word/2012/wordml" xmlns:w16se="http://schemas.microsoft.com/office/word/2015/wordml/symex" xmlns:wpg="http://schemas.microsoft.com/office/word/2010/wordprocessingGroup" xmlns:wpi="http://schemas.microsoft.com/office/word/2010/wordprocessingInk" xmlns:wne="http://schemas.microsoft.com/office/word/2006/wordml" xmlns:wps="http://schemas.microsoft.com/office/word/2010/wordprocessingShape" mc:Ignorable="w14 w15 w16se wp14">
   <w:p/>
 </w:ftr>
 </file>
 
 <file path=word/footer3.xml><?xml version="1.0" encoding="utf-8"?>
-<w:ftr xmlns:wpc="http://schemas.microsoft.com/office/word/2010/wordprocessingCanvas" xmlns:mo="http://schemas.microsoft.com/office/mac/office/2008/main" xmlns:mc="http://schemas.openxmlformats.org/markup-compatibility/2006" xmlns:mv="urn:schemas-microsoft-com:mac:vml" xmlns:o="urn:schemas-microsoft-com:office:office" xmlns:r="http://schemas.openxmlformats.org/officeDocument/2006/relationships" xmlns:m="http://schemas.openxmlformats.org/officeDocument/2006/math" xmlns:v="urn:schemas-microsoft-com:vml" xmlns:wp14="http://schemas.microsoft.com/office/word/2010/wordprocessingDrawing" xmlns:wp="http://schemas.openxmlformats.org/drawingml/2006/wordprocessingDrawing" xmlns:w10="urn:schemas-microsoft-com:office:word" xmlns:w="http://schemas.openxmlformats.org/wordprocessingml/2006/main" xmlns:w14="http://schemas.microsoft.com/office/word/2010/wordml" xmlns:w15="http://schemas.microsoft.com/office/word/2012/wordml" xmlns:wpg="http://schemas.microsoft.com/office/word/2010/wordprocessingGroup" xmlns:wpi="http://schemas.microsoft.com/office/word/2010/wordprocessingInk" xmlns:wne="http://schemas.microsoft.com/office/word/2006/wordml" xmlns:wps="http://schemas.microsoft.com/office/word/2010/wordprocessingShape" mc:Ignorable="w14 w15 wp14">
+<w:ftr xmlns:wpc="http://schemas.microsoft.com/office/word/2010/wordprocessingCanvas" xmlns:cx="http://schemas.microsoft.com/office/drawing/2014/chartex" xmlns:cx1="http://schemas.microsoft.com/office/drawing/2015/9/8/chartex" xmlns:cx2="http://schemas.microsoft.com/office/drawing/2015/10/21/chartex" xmlns:cx3="http://schemas.microsoft.com/office/drawing/2016/5/9/chartex" xmlns:cx4="http://schemas.microsoft.com/office/drawing/2016/5/10/chartex" xmlns:cx5="http://schemas.microsoft.com/office/drawing/2016/5/11/chartex" xmlns:mc="http://schemas.openxmlformats.org/markup-compatibility/2006" xmlns:o="urn:schemas-microsoft-com:office:office" xmlns:r="http://schemas.openxmlformats.org/officeDocument/2006/relationships" xmlns:m="http://schemas.openxmlformats.org/officeDocument/2006/math" xmlns:v="urn:schemas-microsoft-com:vml" xmlns:wp14="http://schemas.microsoft.com/office/word/2010/wordprocessingDrawing" xmlns:wp="http://schemas.openxmlformats.org/drawingml/2006/wordprocessingDrawing" xmlns:w10="urn:schemas-microsoft-com:office:word" xmlns:w="http://schemas.openxmlformats.org/wordprocessingml/2006/main" xmlns:w14="http://schemas.microsoft.com/office/word/2010/wordml" xmlns:w15="http://schemas.microsoft.com/office/word/2012/wordml" xmlns:w16se="http://schemas.microsoft.com/office/word/2015/wordml/symex" xmlns:wpg="http://schemas.microsoft.com/office/word/2010/wordprocessingGroup" xmlns:wpi="http://schemas.microsoft.com/office/word/2010/wordprocessingInk" xmlns:wne="http://schemas.microsoft.com/office/word/2006/wordml" xmlns:wps="http://schemas.microsoft.com/office/word/2010/wordprocessingShape" mc:Ignorable="w14 w15 w16se wp14">
   <w:p>
     <w:pPr>
       <w:pStyle w:val="Bunntekst"/>
@@ -13090,13 +13162,13 @@
 </file>
 
 <file path=word/footer4.xml><?xml version="1.0" encoding="utf-8"?>
-<w:ftr xmlns:wpc="http://schemas.microsoft.com/office/word/2010/wordprocessingCanvas" xmlns:mo="http://schemas.microsoft.com/office/mac/office/2008/main" xmlns:mc="http://schemas.openxmlformats.org/markup-compatibility/2006" xmlns:mv="urn:schemas-microsoft-com:mac:vml" xmlns:o="urn:schemas-microsoft-com:office:office" xmlns:r="http://schemas.openxmlformats.org/officeDocument/2006/relationships" xmlns:m="http://schemas.openxmlformats.org/officeDocument/2006/math" xmlns:v="urn:schemas-microsoft-com:vml" xmlns:wp14="http://schemas.microsoft.com/office/word/2010/wordprocessingDrawing" xmlns:wp="http://schemas.openxmlformats.org/drawingml/2006/wordprocessingDrawing" xmlns:w10="urn:schemas-microsoft-com:office:word" xmlns:w="http://schemas.openxmlformats.org/wordprocessingml/2006/main" xmlns:w14="http://schemas.microsoft.com/office/word/2010/wordml" xmlns:w15="http://schemas.microsoft.com/office/word/2012/wordml" xmlns:wpg="http://schemas.microsoft.com/office/word/2010/wordprocessingGroup" xmlns:wpi="http://schemas.microsoft.com/office/word/2010/wordprocessingInk" xmlns:wne="http://schemas.microsoft.com/office/word/2006/wordml" xmlns:wps="http://schemas.microsoft.com/office/word/2010/wordprocessingShape" mc:Ignorable="w14 w15 wp14">
+<w:ftr xmlns:wpc="http://schemas.microsoft.com/office/word/2010/wordprocessingCanvas" xmlns:cx="http://schemas.microsoft.com/office/drawing/2014/chartex" xmlns:cx1="http://schemas.microsoft.com/office/drawing/2015/9/8/chartex" xmlns:cx2="http://schemas.microsoft.com/office/drawing/2015/10/21/chartex" xmlns:cx3="http://schemas.microsoft.com/office/drawing/2016/5/9/chartex" xmlns:cx4="http://schemas.microsoft.com/office/drawing/2016/5/10/chartex" xmlns:cx5="http://schemas.microsoft.com/office/drawing/2016/5/11/chartex" xmlns:mc="http://schemas.openxmlformats.org/markup-compatibility/2006" xmlns:o="urn:schemas-microsoft-com:office:office" xmlns:r="http://schemas.openxmlformats.org/officeDocument/2006/relationships" xmlns:m="http://schemas.openxmlformats.org/officeDocument/2006/math" xmlns:v="urn:schemas-microsoft-com:vml" xmlns:wp14="http://schemas.microsoft.com/office/word/2010/wordprocessingDrawing" xmlns:wp="http://schemas.openxmlformats.org/drawingml/2006/wordprocessingDrawing" xmlns:w10="urn:schemas-microsoft-com:office:word" xmlns:w="http://schemas.openxmlformats.org/wordprocessingml/2006/main" xmlns:w14="http://schemas.microsoft.com/office/word/2010/wordml" xmlns:w15="http://schemas.microsoft.com/office/word/2012/wordml" xmlns:w16se="http://schemas.microsoft.com/office/word/2015/wordml/symex" xmlns:wpg="http://schemas.microsoft.com/office/word/2010/wordprocessingGroup" xmlns:wpi="http://schemas.microsoft.com/office/word/2010/wordprocessingInk" xmlns:wne="http://schemas.microsoft.com/office/word/2006/wordml" xmlns:wps="http://schemas.microsoft.com/office/word/2010/wordprocessingShape" mc:Ignorable="w14 w15 w16se wp14">
   <w:p/>
 </w:ftr>
 </file>
 
 <file path=word/footnotes.xml><?xml version="1.0" encoding="utf-8"?>
-<w:footnotes xmlns:wpc="http://schemas.microsoft.com/office/word/2010/wordprocessingCanvas" xmlns:mo="http://schemas.microsoft.com/office/mac/office/2008/main" xmlns:mc="http://schemas.openxmlformats.org/markup-compatibility/2006" xmlns:mv="urn:schemas-microsoft-com:mac:vml" xmlns:o="urn:schemas-microsoft-com:office:office" xmlns:r="http://schemas.openxmlformats.org/officeDocument/2006/relationships" xmlns:m="http://schemas.openxmlformats.org/officeDocument/2006/math" xmlns:v="urn:schemas-microsoft-com:vml" xmlns:wp14="http://schemas.microsoft.com/office/word/2010/wordprocessingDrawing" xmlns:wp="http://schemas.openxmlformats.org/drawingml/2006/wordprocessingDrawing" xmlns:w10="urn:schemas-microsoft-com:office:word" xmlns:w="http://schemas.openxmlformats.org/wordprocessingml/2006/main" xmlns:w14="http://schemas.microsoft.com/office/word/2010/wordml" xmlns:w15="http://schemas.microsoft.com/office/word/2012/wordml" xmlns:wpg="http://schemas.microsoft.com/office/word/2010/wordprocessingGroup" xmlns:wpi="http://schemas.microsoft.com/office/word/2010/wordprocessingInk" xmlns:wne="http://schemas.microsoft.com/office/word/2006/wordml" xmlns:wps="http://schemas.microsoft.com/office/word/2010/wordprocessingShape" mc:Ignorable="w14 w15 wp14">
+<w:footnotes xmlns:wpc="http://schemas.microsoft.com/office/word/2010/wordprocessingCanvas" xmlns:cx="http://schemas.microsoft.com/office/drawing/2014/chartex" xmlns:cx1="http://schemas.microsoft.com/office/drawing/2015/9/8/chartex" xmlns:cx2="http://schemas.microsoft.com/office/drawing/2015/10/21/chartex" xmlns:cx3="http://schemas.microsoft.com/office/drawing/2016/5/9/chartex" xmlns:cx4="http://schemas.microsoft.com/office/drawing/2016/5/10/chartex" xmlns:cx5="http://schemas.microsoft.com/office/drawing/2016/5/11/chartex" xmlns:mc="http://schemas.openxmlformats.org/markup-compatibility/2006" xmlns:o="urn:schemas-microsoft-com:office:office" xmlns:r="http://schemas.openxmlformats.org/officeDocument/2006/relationships" xmlns:m="http://schemas.openxmlformats.org/officeDocument/2006/math" xmlns:v="urn:schemas-microsoft-com:vml" xmlns:wp14="http://schemas.microsoft.com/office/word/2010/wordprocessingDrawing" xmlns:wp="http://schemas.openxmlformats.org/drawingml/2006/wordprocessingDrawing" xmlns:w10="urn:schemas-microsoft-com:office:word" xmlns:w="http://schemas.openxmlformats.org/wordprocessingml/2006/main" xmlns:w14="http://schemas.microsoft.com/office/word/2010/wordml" xmlns:w15="http://schemas.microsoft.com/office/word/2012/wordml" xmlns:w16se="http://schemas.microsoft.com/office/word/2015/wordml/symex" xmlns:wpg="http://schemas.microsoft.com/office/word/2010/wordprocessingGroup" xmlns:wpi="http://schemas.microsoft.com/office/word/2010/wordprocessingInk" xmlns:wne="http://schemas.microsoft.com/office/word/2006/wordml" xmlns:wps="http://schemas.microsoft.com/office/word/2010/wordprocessingShape" mc:Ignorable="w14 w15 w16se wp14">
   <w:footnote w:type="separator" w:id="-1">
     <w:p>
       <w:r>
@@ -13115,7 +13187,7 @@
 </file>
 
 <file path=word/header1.xml><?xml version="1.0" encoding="utf-8"?>
-<w:hdr xmlns:wpc="http://schemas.microsoft.com/office/word/2010/wordprocessingCanvas" xmlns:mo="http://schemas.microsoft.com/office/mac/office/2008/main" xmlns:mc="http://schemas.openxmlformats.org/markup-compatibility/2006" xmlns:mv="urn:schemas-microsoft-com:mac:vml" xmlns:o="urn:schemas-microsoft-com:office:office" xmlns:r="http://schemas.openxmlformats.org/officeDocument/2006/relationships" xmlns:m="http://schemas.openxmlformats.org/officeDocument/2006/math" xmlns:v="urn:schemas-microsoft-com:vml" xmlns:wp14="http://schemas.microsoft.com/office/word/2010/wordprocessingDrawing" xmlns:wp="http://schemas.openxmlformats.org/drawingml/2006/wordprocessingDrawing" xmlns:w10="urn:schemas-microsoft-com:office:word" xmlns:w="http://schemas.openxmlformats.org/wordprocessingml/2006/main" xmlns:w14="http://schemas.microsoft.com/office/word/2010/wordml" xmlns:w15="http://schemas.microsoft.com/office/word/2012/wordml" xmlns:wpg="http://schemas.microsoft.com/office/word/2010/wordprocessingGroup" xmlns:wpi="http://schemas.microsoft.com/office/word/2010/wordprocessingInk" xmlns:wne="http://schemas.microsoft.com/office/word/2006/wordml" xmlns:wps="http://schemas.microsoft.com/office/word/2010/wordprocessingShape" mc:Ignorable="w14 w15 wp14">
+<w:hdr xmlns:wpc="http://schemas.microsoft.com/office/word/2010/wordprocessingCanvas" xmlns:cx="http://schemas.microsoft.com/office/drawing/2014/chartex" xmlns:cx1="http://schemas.microsoft.com/office/drawing/2015/9/8/chartex" xmlns:cx2="http://schemas.microsoft.com/office/drawing/2015/10/21/chartex" xmlns:cx3="http://schemas.microsoft.com/office/drawing/2016/5/9/chartex" xmlns:cx4="http://schemas.microsoft.com/office/drawing/2016/5/10/chartex" xmlns:cx5="http://schemas.microsoft.com/office/drawing/2016/5/11/chartex" xmlns:mc="http://schemas.openxmlformats.org/markup-compatibility/2006" xmlns:o="urn:schemas-microsoft-com:office:office" xmlns:r="http://schemas.openxmlformats.org/officeDocument/2006/relationships" xmlns:m="http://schemas.openxmlformats.org/officeDocument/2006/math" xmlns:v="urn:schemas-microsoft-com:vml" xmlns:wp14="http://schemas.microsoft.com/office/word/2010/wordprocessingDrawing" xmlns:wp="http://schemas.openxmlformats.org/drawingml/2006/wordprocessingDrawing" xmlns:w10="urn:schemas-microsoft-com:office:word" xmlns:w="http://schemas.openxmlformats.org/wordprocessingml/2006/main" xmlns:w14="http://schemas.microsoft.com/office/word/2010/wordml" xmlns:w15="http://schemas.microsoft.com/office/word/2012/wordml" xmlns:w16se="http://schemas.microsoft.com/office/word/2015/wordml/symex" xmlns:wpg="http://schemas.microsoft.com/office/word/2010/wordprocessingGroup" xmlns:wpi="http://schemas.microsoft.com/office/word/2010/wordprocessingInk" xmlns:wne="http://schemas.microsoft.com/office/word/2006/wordml" xmlns:wps="http://schemas.microsoft.com/office/word/2010/wordprocessingShape" mc:Ignorable="w14 w15 w16se wp14">
   <w:p>
     <w:pPr>
       <w:pStyle w:val="Topptekst"/>
@@ -13204,7 +13276,7 @@
 </file>
 
 <file path=word/header2.xml><?xml version="1.0" encoding="utf-8"?>
-<w:hdr xmlns:wpc="http://schemas.microsoft.com/office/word/2010/wordprocessingCanvas" xmlns:mo="http://schemas.microsoft.com/office/mac/office/2008/main" xmlns:mc="http://schemas.openxmlformats.org/markup-compatibility/2006" xmlns:mv="urn:schemas-microsoft-com:mac:vml" xmlns:o="urn:schemas-microsoft-com:office:office" xmlns:r="http://schemas.openxmlformats.org/officeDocument/2006/relationships" xmlns:m="http://schemas.openxmlformats.org/officeDocument/2006/math" xmlns:v="urn:schemas-microsoft-com:vml" xmlns:wp14="http://schemas.microsoft.com/office/word/2010/wordprocessingDrawing" xmlns:wp="http://schemas.openxmlformats.org/drawingml/2006/wordprocessingDrawing" xmlns:w10="urn:schemas-microsoft-com:office:word" xmlns:w="http://schemas.openxmlformats.org/wordprocessingml/2006/main" xmlns:w14="http://schemas.microsoft.com/office/word/2010/wordml" xmlns:w15="http://schemas.microsoft.com/office/word/2012/wordml" xmlns:wpg="http://schemas.microsoft.com/office/word/2010/wordprocessingGroup" xmlns:wpi="http://schemas.microsoft.com/office/word/2010/wordprocessingInk" xmlns:wne="http://schemas.microsoft.com/office/word/2006/wordml" xmlns:wps="http://schemas.microsoft.com/office/word/2010/wordprocessingShape" mc:Ignorable="w14 w15 wp14">
+<w:hdr xmlns:wpc="http://schemas.microsoft.com/office/word/2010/wordprocessingCanvas" xmlns:cx="http://schemas.microsoft.com/office/drawing/2014/chartex" xmlns:cx1="http://schemas.microsoft.com/office/drawing/2015/9/8/chartex" xmlns:cx2="http://schemas.microsoft.com/office/drawing/2015/10/21/chartex" xmlns:cx3="http://schemas.microsoft.com/office/drawing/2016/5/9/chartex" xmlns:cx4="http://schemas.microsoft.com/office/drawing/2016/5/10/chartex" xmlns:cx5="http://schemas.microsoft.com/office/drawing/2016/5/11/chartex" xmlns:mc="http://schemas.openxmlformats.org/markup-compatibility/2006" xmlns:o="urn:schemas-microsoft-com:office:office" xmlns:r="http://schemas.openxmlformats.org/officeDocument/2006/relationships" xmlns:m="http://schemas.openxmlformats.org/officeDocument/2006/math" xmlns:v="urn:schemas-microsoft-com:vml" xmlns:wp14="http://schemas.microsoft.com/office/word/2010/wordprocessingDrawing" xmlns:wp="http://schemas.openxmlformats.org/drawingml/2006/wordprocessingDrawing" xmlns:w10="urn:schemas-microsoft-com:office:word" xmlns:w="http://schemas.openxmlformats.org/wordprocessingml/2006/main" xmlns:w14="http://schemas.microsoft.com/office/word/2010/wordml" xmlns:w15="http://schemas.microsoft.com/office/word/2012/wordml" xmlns:w16se="http://schemas.microsoft.com/office/word/2015/wordml/symex" xmlns:wpg="http://schemas.microsoft.com/office/word/2010/wordprocessingGroup" xmlns:wpi="http://schemas.microsoft.com/office/word/2010/wordprocessingInk" xmlns:wne="http://schemas.microsoft.com/office/word/2006/wordml" xmlns:wps="http://schemas.microsoft.com/office/word/2010/wordprocessingShape" mc:Ignorable="w14 w15 w16se wp14">
   <w:tbl>
     <w:tblPr>
       <w:tblW w:w="0" w:type="auto"/>
@@ -13300,7 +13372,7 @@
             <w:rPr>
               <w:rFonts w:cs="Arial"/>
               <w:noProof/>
-              <w:lang w:eastAsia="nb-NO"/>
+              <w:lang w:val="en-US" w:eastAsia="en-US"/>
             </w:rPr>
             <w:drawing>
               <wp:inline distT="0" distB="0" distL="0" distR="0" wp14:anchorId="7E3BF1C2" wp14:editId="5CB69364">
@@ -13360,13 +13432,13 @@
 </file>
 
 <file path=word/header3.xml><?xml version="1.0" encoding="utf-8"?>
-<w:hdr xmlns:wpc="http://schemas.microsoft.com/office/word/2010/wordprocessingCanvas" xmlns:mo="http://schemas.microsoft.com/office/mac/office/2008/main" xmlns:mc="http://schemas.openxmlformats.org/markup-compatibility/2006" xmlns:mv="urn:schemas-microsoft-com:mac:vml" xmlns:o="urn:schemas-microsoft-com:office:office" xmlns:r="http://schemas.openxmlformats.org/officeDocument/2006/relationships" xmlns:m="http://schemas.openxmlformats.org/officeDocument/2006/math" xmlns:v="urn:schemas-microsoft-com:vml" xmlns:wp14="http://schemas.microsoft.com/office/word/2010/wordprocessingDrawing" xmlns:wp="http://schemas.openxmlformats.org/drawingml/2006/wordprocessingDrawing" xmlns:w10="urn:schemas-microsoft-com:office:word" xmlns:w="http://schemas.openxmlformats.org/wordprocessingml/2006/main" xmlns:w14="http://schemas.microsoft.com/office/word/2010/wordml" xmlns:w15="http://schemas.microsoft.com/office/word/2012/wordml" xmlns:wpg="http://schemas.microsoft.com/office/word/2010/wordprocessingGroup" xmlns:wpi="http://schemas.microsoft.com/office/word/2010/wordprocessingInk" xmlns:wne="http://schemas.microsoft.com/office/word/2006/wordml" xmlns:wps="http://schemas.microsoft.com/office/word/2010/wordprocessingShape" mc:Ignorable="w14 w15 wp14">
+<w:hdr xmlns:wpc="http://schemas.microsoft.com/office/word/2010/wordprocessingCanvas" xmlns:cx="http://schemas.microsoft.com/office/drawing/2014/chartex" xmlns:cx1="http://schemas.microsoft.com/office/drawing/2015/9/8/chartex" xmlns:cx2="http://schemas.microsoft.com/office/drawing/2015/10/21/chartex" xmlns:cx3="http://schemas.microsoft.com/office/drawing/2016/5/9/chartex" xmlns:cx4="http://schemas.microsoft.com/office/drawing/2016/5/10/chartex" xmlns:cx5="http://schemas.microsoft.com/office/drawing/2016/5/11/chartex" xmlns:mc="http://schemas.openxmlformats.org/markup-compatibility/2006" xmlns:o="urn:schemas-microsoft-com:office:office" xmlns:r="http://schemas.openxmlformats.org/officeDocument/2006/relationships" xmlns:m="http://schemas.openxmlformats.org/officeDocument/2006/math" xmlns:v="urn:schemas-microsoft-com:vml" xmlns:wp14="http://schemas.microsoft.com/office/word/2010/wordprocessingDrawing" xmlns:wp="http://schemas.openxmlformats.org/drawingml/2006/wordprocessingDrawing" xmlns:w10="urn:schemas-microsoft-com:office:word" xmlns:w="http://schemas.openxmlformats.org/wordprocessingml/2006/main" xmlns:w14="http://schemas.microsoft.com/office/word/2010/wordml" xmlns:w15="http://schemas.microsoft.com/office/word/2012/wordml" xmlns:w16se="http://schemas.microsoft.com/office/word/2015/wordml/symex" xmlns:wpg="http://schemas.microsoft.com/office/word/2010/wordprocessingGroup" xmlns:wpi="http://schemas.microsoft.com/office/word/2010/wordprocessingInk" xmlns:wne="http://schemas.microsoft.com/office/word/2006/wordml" xmlns:wps="http://schemas.microsoft.com/office/word/2010/wordprocessingShape" mc:Ignorable="w14 w15 w16se wp14">
   <w:p/>
 </w:hdr>
 </file>
 
 <file path=word/header4.xml><?xml version="1.0" encoding="utf-8"?>
-<w:hdr xmlns:wpc="http://schemas.microsoft.com/office/word/2010/wordprocessingCanvas" xmlns:mo="http://schemas.microsoft.com/office/mac/office/2008/main" xmlns:mc="http://schemas.openxmlformats.org/markup-compatibility/2006" xmlns:mv="urn:schemas-microsoft-com:mac:vml" xmlns:o="urn:schemas-microsoft-com:office:office" xmlns:r="http://schemas.openxmlformats.org/officeDocument/2006/relationships" xmlns:m="http://schemas.openxmlformats.org/officeDocument/2006/math" xmlns:v="urn:schemas-microsoft-com:vml" xmlns:wp14="http://schemas.microsoft.com/office/word/2010/wordprocessingDrawing" xmlns:wp="http://schemas.openxmlformats.org/drawingml/2006/wordprocessingDrawing" xmlns:w10="urn:schemas-microsoft-com:office:word" xmlns:w="http://schemas.openxmlformats.org/wordprocessingml/2006/main" xmlns:w14="http://schemas.microsoft.com/office/word/2010/wordml" xmlns:w15="http://schemas.microsoft.com/office/word/2012/wordml" xmlns:wpg="http://schemas.microsoft.com/office/word/2010/wordprocessingGroup" xmlns:wpi="http://schemas.microsoft.com/office/word/2010/wordprocessingInk" xmlns:wne="http://schemas.microsoft.com/office/word/2006/wordml" xmlns:wps="http://schemas.microsoft.com/office/word/2010/wordprocessingShape" mc:Ignorable="w14 w15 wp14">
+<w:hdr xmlns:wpc="http://schemas.microsoft.com/office/word/2010/wordprocessingCanvas" xmlns:cx="http://schemas.microsoft.com/office/drawing/2014/chartex" xmlns:cx1="http://schemas.microsoft.com/office/drawing/2015/9/8/chartex" xmlns:cx2="http://schemas.microsoft.com/office/drawing/2015/10/21/chartex" xmlns:cx3="http://schemas.microsoft.com/office/drawing/2016/5/9/chartex" xmlns:cx4="http://schemas.microsoft.com/office/drawing/2016/5/10/chartex" xmlns:cx5="http://schemas.microsoft.com/office/drawing/2016/5/11/chartex" xmlns:mc="http://schemas.openxmlformats.org/markup-compatibility/2006" xmlns:o="urn:schemas-microsoft-com:office:office" xmlns:r="http://schemas.openxmlformats.org/officeDocument/2006/relationships" xmlns:m="http://schemas.openxmlformats.org/officeDocument/2006/math" xmlns:v="urn:schemas-microsoft-com:vml" xmlns:wp14="http://schemas.microsoft.com/office/word/2010/wordprocessingDrawing" xmlns:wp="http://schemas.openxmlformats.org/drawingml/2006/wordprocessingDrawing" xmlns:w10="urn:schemas-microsoft-com:office:word" xmlns:w="http://schemas.openxmlformats.org/wordprocessingml/2006/main" xmlns:w14="http://schemas.microsoft.com/office/word/2010/wordml" xmlns:w15="http://schemas.microsoft.com/office/word/2012/wordml" xmlns:w16se="http://schemas.microsoft.com/office/word/2015/wordml/symex" xmlns:wpg="http://schemas.microsoft.com/office/word/2010/wordprocessingGroup" xmlns:wpi="http://schemas.microsoft.com/office/word/2010/wordprocessingInk" xmlns:wne="http://schemas.microsoft.com/office/word/2006/wordml" xmlns:wps="http://schemas.microsoft.com/office/word/2010/wordprocessingShape" mc:Ignorable="w14 w15 w16se wp14">
   <w:p>
     <w:pPr>
       <w:pStyle w:val="Topptekst"/>
@@ -13420,7 +13492,7 @@
         <w:rFonts w:cs="Arial"/>
         <w:noProof/>
       </w:rPr>
-      <w:t>16</w:t>
+      <w:t>15</w:t>
     </w:r>
     <w:r>
       <w:rPr>
@@ -13455,14 +13527,14 @@
 </file>
 
 <file path=word/header5.xml><?xml version="1.0" encoding="utf-8"?>
-<w:hdr xmlns:wpc="http://schemas.microsoft.com/office/word/2010/wordprocessingCanvas" xmlns:mo="http://schemas.microsoft.com/office/mac/office/2008/main" xmlns:mc="http://schemas.openxmlformats.org/markup-compatibility/2006" xmlns:mv="urn:schemas-microsoft-com:mac:vml" xmlns:o="urn:schemas-microsoft-com:office:office" xmlns:r="http://schemas.openxmlformats.org/officeDocument/2006/relationships" xmlns:m="http://schemas.openxmlformats.org/officeDocument/2006/math" xmlns:v="urn:schemas-microsoft-com:vml" xmlns:wp14="http://schemas.microsoft.com/office/word/2010/wordprocessingDrawing" xmlns:wp="http://schemas.openxmlformats.org/drawingml/2006/wordprocessingDrawing" xmlns:w10="urn:schemas-microsoft-com:office:word" xmlns:w="http://schemas.openxmlformats.org/wordprocessingml/2006/main" xmlns:w14="http://schemas.microsoft.com/office/word/2010/wordml" xmlns:w15="http://schemas.microsoft.com/office/word/2012/wordml" xmlns:wpg="http://schemas.microsoft.com/office/word/2010/wordprocessingGroup" xmlns:wpi="http://schemas.microsoft.com/office/word/2010/wordprocessingInk" xmlns:wne="http://schemas.microsoft.com/office/word/2006/wordml" xmlns:wps="http://schemas.microsoft.com/office/word/2010/wordprocessingShape" mc:Ignorable="w14 w15 wp14">
+<w:hdr xmlns:wpc="http://schemas.microsoft.com/office/word/2010/wordprocessingCanvas" xmlns:cx="http://schemas.microsoft.com/office/drawing/2014/chartex" xmlns:cx1="http://schemas.microsoft.com/office/drawing/2015/9/8/chartex" xmlns:cx2="http://schemas.microsoft.com/office/drawing/2015/10/21/chartex" xmlns:cx3="http://schemas.microsoft.com/office/drawing/2016/5/9/chartex" xmlns:cx4="http://schemas.microsoft.com/office/drawing/2016/5/10/chartex" xmlns:cx5="http://schemas.microsoft.com/office/drawing/2016/5/11/chartex" xmlns:mc="http://schemas.openxmlformats.org/markup-compatibility/2006" xmlns:o="urn:schemas-microsoft-com:office:office" xmlns:r="http://schemas.openxmlformats.org/officeDocument/2006/relationships" xmlns:m="http://schemas.openxmlformats.org/officeDocument/2006/math" xmlns:v="urn:schemas-microsoft-com:vml" xmlns:wp14="http://schemas.microsoft.com/office/word/2010/wordprocessingDrawing" xmlns:wp="http://schemas.openxmlformats.org/drawingml/2006/wordprocessingDrawing" xmlns:w10="urn:schemas-microsoft-com:office:word" xmlns:w="http://schemas.openxmlformats.org/wordprocessingml/2006/main" xmlns:w14="http://schemas.microsoft.com/office/word/2010/wordml" xmlns:w15="http://schemas.microsoft.com/office/word/2012/wordml" xmlns:w16se="http://schemas.microsoft.com/office/word/2015/wordml/symex" xmlns:wpg="http://schemas.microsoft.com/office/word/2010/wordprocessingGroup" xmlns:wpi="http://schemas.microsoft.com/office/word/2010/wordprocessingInk" xmlns:wne="http://schemas.microsoft.com/office/word/2006/wordml" xmlns:wps="http://schemas.microsoft.com/office/word/2010/wordprocessingShape" mc:Ignorable="w14 w15 w16se wp14">
   <w:p/>
 </w:hdr>
 </file>
 
 <file path=word/numbering.xml><?xml version="1.0" encoding="utf-8"?>
-<w:numbering xmlns:wpc="http://schemas.microsoft.com/office/word/2010/wordprocessingCanvas" xmlns:mo="http://schemas.microsoft.com/office/mac/office/2008/main" xmlns:mc="http://schemas.openxmlformats.org/markup-compatibility/2006" xmlns:mv="urn:schemas-microsoft-com:mac:vml" xmlns:o="urn:schemas-microsoft-com:office:office" xmlns:r="http://schemas.openxmlformats.org/officeDocument/2006/relationships" xmlns:m="http://schemas.openxmlformats.org/officeDocument/2006/math" xmlns:v="urn:schemas-microsoft-com:vml" xmlns:wp14="http://schemas.microsoft.com/office/word/2010/wordprocessingDrawing" xmlns:wp="http://schemas.openxmlformats.org/drawingml/2006/wordprocessingDrawing" xmlns:w10="urn:schemas-microsoft-com:office:word" xmlns:w="http://schemas.openxmlformats.org/wordprocessingml/2006/main" xmlns:w14="http://schemas.microsoft.com/office/word/2010/wordml" xmlns:w15="http://schemas.microsoft.com/office/word/2012/wordml" xmlns:wpg="http://schemas.microsoft.com/office/word/2010/wordprocessingGroup" xmlns:wpi="http://schemas.microsoft.com/office/word/2010/wordprocessingInk" xmlns:wne="http://schemas.microsoft.com/office/word/2006/wordml" xmlns:wps="http://schemas.microsoft.com/office/word/2010/wordprocessingShape" mc:Ignorable="w14 w15 wp14">
-  <w:abstractNum w:abstractNumId="0">
+<w:numbering xmlns:wpc="http://schemas.microsoft.com/office/word/2010/wordprocessingCanvas" xmlns:cx="http://schemas.microsoft.com/office/drawing/2014/chartex" xmlns:cx1="http://schemas.microsoft.com/office/drawing/2015/9/8/chartex" xmlns:cx2="http://schemas.microsoft.com/office/drawing/2015/10/21/chartex" xmlns:cx3="http://schemas.microsoft.com/office/drawing/2016/5/9/chartex" xmlns:cx4="http://schemas.microsoft.com/office/drawing/2016/5/10/chartex" xmlns:cx5="http://schemas.microsoft.com/office/drawing/2016/5/11/chartex" xmlns:mc="http://schemas.openxmlformats.org/markup-compatibility/2006" xmlns:o="urn:schemas-microsoft-com:office:office" xmlns:r="http://schemas.openxmlformats.org/officeDocument/2006/relationships" xmlns:m="http://schemas.openxmlformats.org/officeDocument/2006/math" xmlns:v="urn:schemas-microsoft-com:vml" xmlns:wp14="http://schemas.microsoft.com/office/word/2010/wordprocessingDrawing" xmlns:wp="http://schemas.openxmlformats.org/drawingml/2006/wordprocessingDrawing" xmlns:w10="urn:schemas-microsoft-com:office:word" xmlns:w="http://schemas.openxmlformats.org/wordprocessingml/2006/main" xmlns:w14="http://schemas.microsoft.com/office/word/2010/wordml" xmlns:w15="http://schemas.microsoft.com/office/word/2012/wordml" xmlns:w16se="http://schemas.microsoft.com/office/word/2015/wordml/symex" xmlns:wpg="http://schemas.microsoft.com/office/word/2010/wordprocessingGroup" xmlns:wpi="http://schemas.microsoft.com/office/word/2010/wordprocessingInk" xmlns:wne="http://schemas.microsoft.com/office/word/2006/wordml" xmlns:wps="http://schemas.microsoft.com/office/word/2010/wordprocessingShape" mc:Ignorable="w14 w15 w16se wp14">
+  <w:abstractNum w:abstractNumId="0" w15:restartNumberingAfterBreak="0">
     <w:nsid w:val="FFFFFF1D"/>
     <w:multiLevelType w:val="multilevel"/>
     <w:tmpl w:val="0414DE5A"/>
@@ -13602,7 +13674,7 @@
       </w:rPr>
     </w:lvl>
   </w:abstractNum>
-  <w:abstractNum w:abstractNumId="1">
+  <w:abstractNum w:abstractNumId="1" w15:restartNumberingAfterBreak="0">
     <w:nsid w:val="00000001"/>
     <w:multiLevelType w:val="multilevel"/>
     <w:tmpl w:val="00000001"/>
@@ -13734,7 +13806,7 @@
       </w:pPr>
     </w:lvl>
   </w:abstractNum>
-  <w:abstractNum w:abstractNumId="2">
+  <w:abstractNum w:abstractNumId="2" w15:restartNumberingAfterBreak="0">
     <w:nsid w:val="00000002"/>
     <w:multiLevelType w:val="singleLevel"/>
     <w:tmpl w:val="04140001"/>
@@ -13751,7 +13823,7 @@
       </w:rPr>
     </w:lvl>
   </w:abstractNum>
-  <w:abstractNum w:abstractNumId="3">
+  <w:abstractNum w:abstractNumId="3" w15:restartNumberingAfterBreak="0">
     <w:nsid w:val="00000003"/>
     <w:multiLevelType w:val="singleLevel"/>
     <w:tmpl w:val="00000003"/>
@@ -13770,7 +13842,7 @@
       </w:pPr>
     </w:lvl>
   </w:abstractNum>
-  <w:abstractNum w:abstractNumId="4">
+  <w:abstractNum w:abstractNumId="4" w15:restartNumberingAfterBreak="0">
     <w:nsid w:val="00000004"/>
     <w:multiLevelType w:val="singleLevel"/>
     <w:tmpl w:val="00000004"/>
@@ -13791,7 +13863,7 @@
       </w:rPr>
     </w:lvl>
   </w:abstractNum>
-  <w:abstractNum w:abstractNumId="5">
+  <w:abstractNum w:abstractNumId="5" w15:restartNumberingAfterBreak="0">
     <w:nsid w:val="00000005"/>
     <w:multiLevelType w:val="singleLevel"/>
     <w:tmpl w:val="00000005"/>
@@ -13812,7 +13884,7 @@
       </w:rPr>
     </w:lvl>
   </w:abstractNum>
-  <w:abstractNum w:abstractNumId="6">
+  <w:abstractNum w:abstractNumId="6" w15:restartNumberingAfterBreak="0">
     <w:nsid w:val="00000006"/>
     <w:multiLevelType w:val="singleLevel"/>
     <w:tmpl w:val="00000006"/>
@@ -13833,7 +13905,7 @@
       </w:rPr>
     </w:lvl>
   </w:abstractNum>
-  <w:abstractNum w:abstractNumId="7">
+  <w:abstractNum w:abstractNumId="7" w15:restartNumberingAfterBreak="0">
     <w:nsid w:val="00000007"/>
     <w:multiLevelType w:val="singleLevel"/>
     <w:tmpl w:val="04140001"/>
@@ -13850,7 +13922,7 @@
       </w:rPr>
     </w:lvl>
   </w:abstractNum>
-  <w:abstractNum w:abstractNumId="8">
+  <w:abstractNum w:abstractNumId="8" w15:restartNumberingAfterBreak="0">
     <w:nsid w:val="00000008"/>
     <w:multiLevelType w:val="singleLevel"/>
     <w:tmpl w:val="00000008"/>
@@ -13871,7 +13943,7 @@
       </w:rPr>
     </w:lvl>
   </w:abstractNum>
-  <w:abstractNum w:abstractNumId="9">
+  <w:abstractNum w:abstractNumId="9" w15:restartNumberingAfterBreak="0">
     <w:nsid w:val="00000009"/>
     <w:multiLevelType w:val="singleLevel"/>
     <w:tmpl w:val="00000009"/>
@@ -13892,7 +13964,7 @@
       </w:rPr>
     </w:lvl>
   </w:abstractNum>
-  <w:abstractNum w:abstractNumId="10">
+  <w:abstractNum w:abstractNumId="10" w15:restartNumberingAfterBreak="0">
     <w:nsid w:val="0000000A"/>
     <w:multiLevelType w:val="singleLevel"/>
     <w:tmpl w:val="0000000A"/>
@@ -13913,7 +13985,7 @@
       </w:rPr>
     </w:lvl>
   </w:abstractNum>
-  <w:abstractNum w:abstractNumId="11">
+  <w:abstractNum w:abstractNumId="11" w15:restartNumberingAfterBreak="0">
     <w:nsid w:val="0000000B"/>
     <w:multiLevelType w:val="singleLevel"/>
     <w:tmpl w:val="0000000B"/>
@@ -13934,7 +14006,7 @@
       </w:rPr>
     </w:lvl>
   </w:abstractNum>
-  <w:abstractNum w:abstractNumId="12">
+  <w:abstractNum w:abstractNumId="12" w15:restartNumberingAfterBreak="0">
     <w:nsid w:val="0000000C"/>
     <w:multiLevelType w:val="singleLevel"/>
     <w:tmpl w:val="0000000C"/>
@@ -13955,7 +14027,7 @@
       </w:rPr>
     </w:lvl>
   </w:abstractNum>
-  <w:abstractNum w:abstractNumId="13">
+  <w:abstractNum w:abstractNumId="13" w15:restartNumberingAfterBreak="0">
     <w:nsid w:val="005B5200"/>
     <w:multiLevelType w:val="multilevel"/>
     <w:tmpl w:val="426A4392"/>
@@ -14104,7 +14176,7 @@
       </w:rPr>
     </w:lvl>
   </w:abstractNum>
-  <w:abstractNum w:abstractNumId="14">
+  <w:abstractNum w:abstractNumId="14" w15:restartNumberingAfterBreak="0">
     <w:nsid w:val="01984ACB"/>
     <w:multiLevelType w:val="hybridMultilevel"/>
     <w:tmpl w:val="2536E892"/>
@@ -14217,7 +14289,7 @@
       </w:rPr>
     </w:lvl>
   </w:abstractNum>
-  <w:abstractNum w:abstractNumId="15">
+  <w:abstractNum w:abstractNumId="15" w15:restartNumberingAfterBreak="0">
     <w:nsid w:val="02121412"/>
     <w:multiLevelType w:val="hybridMultilevel"/>
     <w:tmpl w:val="513A6D58"/>
@@ -14330,7 +14402,7 @@
       </w:rPr>
     </w:lvl>
   </w:abstractNum>
-  <w:abstractNum w:abstractNumId="16">
+  <w:abstractNum w:abstractNumId="16" w15:restartNumberingAfterBreak="0">
     <w:nsid w:val="0A050246"/>
     <w:multiLevelType w:val="hybridMultilevel"/>
     <w:tmpl w:val="BECC11A6"/>
@@ -14443,7 +14515,7 @@
       </w:rPr>
     </w:lvl>
   </w:abstractNum>
-  <w:abstractNum w:abstractNumId="17">
+  <w:abstractNum w:abstractNumId="17" w15:restartNumberingAfterBreak="0">
     <w:nsid w:val="103C7B19"/>
     <w:multiLevelType w:val="hybridMultilevel"/>
     <w:tmpl w:val="964696D0"/>
@@ -14556,7 +14628,7 @@
       </w:rPr>
     </w:lvl>
   </w:abstractNum>
-  <w:abstractNum w:abstractNumId="18">
+  <w:abstractNum w:abstractNumId="18" w15:restartNumberingAfterBreak="0">
     <w:nsid w:val="113B28C9"/>
     <w:multiLevelType w:val="hybridMultilevel"/>
     <w:tmpl w:val="9E246586"/>
@@ -14669,7 +14741,7 @@
       </w:rPr>
     </w:lvl>
   </w:abstractNum>
-  <w:abstractNum w:abstractNumId="19">
+  <w:abstractNum w:abstractNumId="19" w15:restartNumberingAfterBreak="0">
     <w:nsid w:val="138D42F7"/>
     <w:multiLevelType w:val="hybridMultilevel"/>
     <w:tmpl w:val="83362042"/>
@@ -14782,7 +14854,7 @@
       </w:rPr>
     </w:lvl>
   </w:abstractNum>
-  <w:abstractNum w:abstractNumId="20">
+  <w:abstractNum w:abstractNumId="20" w15:restartNumberingAfterBreak="0">
     <w:nsid w:val="146C2D90"/>
     <w:multiLevelType w:val="hybridMultilevel"/>
     <w:tmpl w:val="61567D14"/>
@@ -14895,7 +14967,7 @@
       </w:rPr>
     </w:lvl>
   </w:abstractNum>
-  <w:abstractNum w:abstractNumId="21">
+  <w:abstractNum w:abstractNumId="21" w15:restartNumberingAfterBreak="0">
     <w:nsid w:val="1ACB16A7"/>
     <w:multiLevelType w:val="hybridMultilevel"/>
     <w:tmpl w:val="6E4E0E68"/>
@@ -15008,7 +15080,7 @@
       </w:rPr>
     </w:lvl>
   </w:abstractNum>
-  <w:abstractNum w:abstractNumId="22">
+  <w:abstractNum w:abstractNumId="22" w15:restartNumberingAfterBreak="0">
     <w:nsid w:val="1DAA2F9C"/>
     <w:multiLevelType w:val="hybridMultilevel"/>
     <w:tmpl w:val="DB14273C"/>
@@ -15097,7 +15169,7 @@
       </w:pPr>
     </w:lvl>
   </w:abstractNum>
-  <w:abstractNum w:abstractNumId="23">
+  <w:abstractNum w:abstractNumId="23" w15:restartNumberingAfterBreak="0">
     <w:nsid w:val="20D96CF6"/>
     <w:multiLevelType w:val="hybridMultilevel"/>
     <w:tmpl w:val="BB040D74"/>
@@ -15186,7 +15258,7 @@
       </w:pPr>
     </w:lvl>
   </w:abstractNum>
-  <w:abstractNum w:abstractNumId="24">
+  <w:abstractNum w:abstractNumId="24" w15:restartNumberingAfterBreak="0">
     <w:nsid w:val="23A539A3"/>
     <w:multiLevelType w:val="hybridMultilevel"/>
     <w:tmpl w:val="C71C3A48"/>
@@ -15299,7 +15371,7 @@
       </w:rPr>
     </w:lvl>
   </w:abstractNum>
-  <w:abstractNum w:abstractNumId="25">
+  <w:abstractNum w:abstractNumId="25" w15:restartNumberingAfterBreak="0">
     <w:nsid w:val="2B4B1926"/>
     <w:multiLevelType w:val="hybridMultilevel"/>
     <w:tmpl w:val="DB6A1168"/>
@@ -15412,7 +15484,7 @@
       </w:rPr>
     </w:lvl>
   </w:abstractNum>
-  <w:abstractNum w:abstractNumId="26">
+  <w:abstractNum w:abstractNumId="26" w15:restartNumberingAfterBreak="0">
     <w:nsid w:val="2E7570E8"/>
     <w:multiLevelType w:val="hybridMultilevel"/>
     <w:tmpl w:val="A8601EC8"/>
@@ -15525,7 +15597,7 @@
       </w:rPr>
     </w:lvl>
   </w:abstractNum>
-  <w:abstractNum w:abstractNumId="27">
+  <w:abstractNum w:abstractNumId="27" w15:restartNumberingAfterBreak="0">
     <w:nsid w:val="34125CB4"/>
     <w:multiLevelType w:val="hybridMultilevel"/>
     <w:tmpl w:val="5D307B6A"/>
@@ -15638,7 +15710,7 @@
       </w:rPr>
     </w:lvl>
   </w:abstractNum>
-  <w:abstractNum w:abstractNumId="28">
+  <w:abstractNum w:abstractNumId="28" w15:restartNumberingAfterBreak="0">
     <w:nsid w:val="3784013B"/>
     <w:multiLevelType w:val="hybridMultilevel"/>
     <w:tmpl w:val="C8026E3C"/>
@@ -15751,7 +15823,7 @@
       </w:rPr>
     </w:lvl>
   </w:abstractNum>
-  <w:abstractNum w:abstractNumId="29">
+  <w:abstractNum w:abstractNumId="29" w15:restartNumberingAfterBreak="0">
     <w:nsid w:val="39884C97"/>
     <w:multiLevelType w:val="multilevel"/>
     <w:tmpl w:val="E59ADC08"/>
@@ -15900,7 +15972,7 @@
       </w:rPr>
     </w:lvl>
   </w:abstractNum>
-  <w:abstractNum w:abstractNumId="30">
+  <w:abstractNum w:abstractNumId="30" w15:restartNumberingAfterBreak="0">
     <w:nsid w:val="3D924434"/>
     <w:multiLevelType w:val="hybridMultilevel"/>
     <w:tmpl w:val="A942B274"/>
@@ -16013,7 +16085,7 @@
       </w:rPr>
     </w:lvl>
   </w:abstractNum>
-  <w:abstractNum w:abstractNumId="31">
+  <w:abstractNum w:abstractNumId="31" w15:restartNumberingAfterBreak="0">
     <w:nsid w:val="40CB707E"/>
     <w:multiLevelType w:val="hybridMultilevel"/>
     <w:tmpl w:val="AE962DCA"/>
@@ -16126,7 +16198,7 @@
       </w:rPr>
     </w:lvl>
   </w:abstractNum>
-  <w:abstractNum w:abstractNumId="32">
+  <w:abstractNum w:abstractNumId="32" w15:restartNumberingAfterBreak="0">
     <w:nsid w:val="43F41A25"/>
     <w:multiLevelType w:val="hybridMultilevel"/>
     <w:tmpl w:val="89B093EC"/>
@@ -16239,7 +16311,7 @@
       </w:rPr>
     </w:lvl>
   </w:abstractNum>
-  <w:abstractNum w:abstractNumId="33">
+  <w:abstractNum w:abstractNumId="33" w15:restartNumberingAfterBreak="0">
     <w:nsid w:val="45AF7C4E"/>
     <w:multiLevelType w:val="hybridMultilevel"/>
     <w:tmpl w:val="08AACE78"/>
@@ -16331,7 +16403,7 @@
       </w:pPr>
     </w:lvl>
   </w:abstractNum>
-  <w:abstractNum w:abstractNumId="34">
+  <w:abstractNum w:abstractNumId="34" w15:restartNumberingAfterBreak="0">
     <w:nsid w:val="482C7F77"/>
     <w:multiLevelType w:val="hybridMultilevel"/>
     <w:tmpl w:val="A93AA5A0"/>
@@ -16444,7 +16516,7 @@
       </w:rPr>
     </w:lvl>
   </w:abstractNum>
-  <w:abstractNum w:abstractNumId="35">
+  <w:abstractNum w:abstractNumId="35" w15:restartNumberingAfterBreak="0">
     <w:nsid w:val="4C1504A6"/>
     <w:multiLevelType w:val="hybridMultilevel"/>
     <w:tmpl w:val="16783754"/>
@@ -16557,7 +16629,7 @@
       </w:rPr>
     </w:lvl>
   </w:abstractNum>
-  <w:abstractNum w:abstractNumId="36">
+  <w:abstractNum w:abstractNumId="36" w15:restartNumberingAfterBreak="0">
     <w:nsid w:val="4C663266"/>
     <w:multiLevelType w:val="hybridMultilevel"/>
     <w:tmpl w:val="5FC8F708"/>
@@ -16646,7 +16718,7 @@
       </w:pPr>
     </w:lvl>
   </w:abstractNum>
-  <w:abstractNum w:abstractNumId="37">
+  <w:abstractNum w:abstractNumId="37" w15:restartNumberingAfterBreak="0">
     <w:nsid w:val="52FE18EB"/>
     <w:multiLevelType w:val="hybridMultilevel"/>
     <w:tmpl w:val="34A027AE"/>
@@ -16759,7 +16831,7 @@
       </w:rPr>
     </w:lvl>
   </w:abstractNum>
-  <w:abstractNum w:abstractNumId="38">
+  <w:abstractNum w:abstractNumId="38" w15:restartNumberingAfterBreak="0">
     <w:nsid w:val="55904A6B"/>
     <w:multiLevelType w:val="hybridMultilevel"/>
     <w:tmpl w:val="4EF21210"/>
@@ -16872,7 +16944,7 @@
       </w:rPr>
     </w:lvl>
   </w:abstractNum>
-  <w:abstractNum w:abstractNumId="39">
+  <w:abstractNum w:abstractNumId="39" w15:restartNumberingAfterBreak="0">
     <w:nsid w:val="57216428"/>
     <w:multiLevelType w:val="hybridMultilevel"/>
     <w:tmpl w:val="581EDBB8"/>
@@ -16985,7 +17057,7 @@
       </w:rPr>
     </w:lvl>
   </w:abstractNum>
-  <w:abstractNum w:abstractNumId="40">
+  <w:abstractNum w:abstractNumId="40" w15:restartNumberingAfterBreak="0">
     <w:nsid w:val="57BD3F3D"/>
     <w:multiLevelType w:val="hybridMultilevel"/>
     <w:tmpl w:val="94D2B654"/>
@@ -17098,7 +17170,7 @@
       </w:rPr>
     </w:lvl>
   </w:abstractNum>
-  <w:abstractNum w:abstractNumId="41">
+  <w:abstractNum w:abstractNumId="41" w15:restartNumberingAfterBreak="0">
     <w:nsid w:val="5A5B1A10"/>
     <w:multiLevelType w:val="hybridMultilevel"/>
     <w:tmpl w:val="3E7218A8"/>
@@ -17211,7 +17283,7 @@
       </w:rPr>
     </w:lvl>
   </w:abstractNum>
-  <w:abstractNum w:abstractNumId="42">
+  <w:abstractNum w:abstractNumId="42" w15:restartNumberingAfterBreak="0">
     <w:nsid w:val="5B34116E"/>
     <w:multiLevelType w:val="hybridMultilevel"/>
     <w:tmpl w:val="03A06984"/>
@@ -17324,7 +17396,7 @@
       </w:rPr>
     </w:lvl>
   </w:abstractNum>
-  <w:abstractNum w:abstractNumId="43">
+  <w:abstractNum w:abstractNumId="43" w15:restartNumberingAfterBreak="0">
     <w:nsid w:val="61A954E2"/>
     <w:multiLevelType w:val="hybridMultilevel"/>
     <w:tmpl w:val="7006FACA"/>
@@ -17437,7 +17509,7 @@
       </w:rPr>
     </w:lvl>
   </w:abstractNum>
-  <w:abstractNum w:abstractNumId="44">
+  <w:abstractNum w:abstractNumId="44" w15:restartNumberingAfterBreak="0">
     <w:nsid w:val="695D6F62"/>
     <w:multiLevelType w:val="hybridMultilevel"/>
     <w:tmpl w:val="986E425E"/>
@@ -17526,7 +17598,7 @@
       </w:pPr>
     </w:lvl>
   </w:abstractNum>
-  <w:abstractNum w:abstractNumId="45">
+  <w:abstractNum w:abstractNumId="45" w15:restartNumberingAfterBreak="0">
     <w:nsid w:val="69DB4906"/>
     <w:multiLevelType w:val="hybridMultilevel"/>
     <w:tmpl w:val="7840AFA6"/>
@@ -17639,7 +17711,7 @@
       </w:rPr>
     </w:lvl>
   </w:abstractNum>
-  <w:abstractNum w:abstractNumId="46">
+  <w:abstractNum w:abstractNumId="46" w15:restartNumberingAfterBreak="0">
     <w:nsid w:val="69F11E71"/>
     <w:multiLevelType w:val="hybridMultilevel"/>
     <w:tmpl w:val="2C809BEE"/>
@@ -17752,7 +17824,7 @@
       </w:rPr>
     </w:lvl>
   </w:abstractNum>
-  <w:abstractNum w:abstractNumId="47">
+  <w:abstractNum w:abstractNumId="47" w15:restartNumberingAfterBreak="0">
     <w:nsid w:val="72C378F1"/>
     <w:multiLevelType w:val="multilevel"/>
     <w:tmpl w:val="FE08377C"/>
@@ -18049,7 +18121,7 @@
 </file>
 
 <file path=word/styles.xml><?xml version="1.0" encoding="utf-8"?>
-<w:styles xmlns:mc="http://schemas.openxmlformats.org/markup-compatibility/2006" xmlns:r="http://schemas.openxmlformats.org/officeDocument/2006/relationships" xmlns:w="http://schemas.openxmlformats.org/wordprocessingml/2006/main" xmlns:w14="http://schemas.microsoft.com/office/word/2010/wordml" xmlns:w15="http://schemas.microsoft.com/office/word/2012/wordml" mc:Ignorable="w14 w15">
+<w:styles xmlns:mc="http://schemas.openxmlformats.org/markup-compatibility/2006" xmlns:r="http://schemas.openxmlformats.org/officeDocument/2006/relationships" xmlns:w="http://schemas.openxmlformats.org/wordprocessingml/2006/main" xmlns:w14="http://schemas.microsoft.com/office/word/2010/wordml" xmlns:w15="http://schemas.microsoft.com/office/word/2012/wordml" xmlns:w16se="http://schemas.microsoft.com/office/word/2015/wordml/symex" mc:Ignorable="w14 w15 w16se">
   <w:docDefaults>
     <w:rPrDefault>
       <w:rPr>
@@ -18059,7 +18131,7 @@
     </w:rPrDefault>
     <w:pPrDefault/>
   </w:docDefaults>
-  <w:latentStyles w:defLockedState="0" w:defUIPriority="99" w:defSemiHidden="0" w:defUnhideWhenUsed="0" w:defQFormat="0" w:count="382">
+  <w:latentStyles w:defLockedState="0" w:defUIPriority="99" w:defSemiHidden="0" w:defUnhideWhenUsed="0" w:defQFormat="0" w:count="374">
     <w:lsdException w:name="Normal" w:uiPriority="0" w:qFormat="1"/>
     <w:lsdException w:name="heading 1" w:uiPriority="9" w:qFormat="1"/>
     <w:lsdException w:name="heading 2" w:uiPriority="9" w:qFormat="1"/>
@@ -18640,6 +18712,7 @@
   <w:style w:type="character" w:default="1" w:styleId="Standardskriftforavsnitt">
     <w:name w:val="Default Paragraph Font"/>
     <w:uiPriority w:val="1"/>
+    <w:semiHidden/>
     <w:unhideWhenUsed/>
   </w:style>
   <w:style w:type="table" w:default="1" w:styleId="Vanligtabell">
@@ -19193,7 +19266,7 @@
       <w:contextualSpacing/>
     </w:pPr>
   </w:style>
-  <w:style w:type="paragraph" w:styleId="Normalweb">
+  <w:style w:type="paragraph" w:styleId="NormalWeb">
     <w:name w:val="Normal (Web)"/>
     <w:basedOn w:val="Normal"/>
     <w:uiPriority w:val="99"/>
@@ -19212,7 +19285,6 @@
     <w:uiPriority w:val="59"/>
     <w:rsid w:val="00DB50D4"/>
     <w:tblPr>
-      <w:tblInd w:w="0" w:type="dxa"/>
       <w:tblBorders>
         <w:top w:val="single" w:sz="4" w:space="0" w:color="auto"/>
         <w:left w:val="single" w:sz="4" w:space="0" w:color="auto"/>
@@ -19221,12 +19293,6 @@
         <w:insideH w:val="single" w:sz="4" w:space="0" w:color="auto"/>
         <w:insideV w:val="single" w:sz="4" w:space="0" w:color="auto"/>
       </w:tblBorders>
-      <w:tblCellMar>
-        <w:top w:w="0" w:type="dxa"/>
-        <w:left w:w="108" w:type="dxa"/>
-        <w:bottom w:w="0" w:type="dxa"/>
-        <w:right w:w="108" w:type="dxa"/>
-      </w:tblCellMar>
     </w:tblPr>
   </w:style>
   <w:style w:type="table" w:styleId="Rutenettabell1lys">
@@ -19237,7 +19303,6 @@
     <w:tblPr>
       <w:tblStyleRowBandSize w:val="1"/>
       <w:tblStyleColBandSize w:val="1"/>
-      <w:tblInd w:w="0" w:type="dxa"/>
       <w:tblBorders>
         <w:top w:val="single" w:sz="4" w:space="0" w:color="999999" w:themeColor="text1" w:themeTint="66"/>
         <w:left w:val="single" w:sz="4" w:space="0" w:color="999999" w:themeColor="text1" w:themeTint="66"/>
@@ -19246,12 +19311,6 @@
         <w:insideH w:val="single" w:sz="4" w:space="0" w:color="999999" w:themeColor="text1" w:themeTint="66"/>
         <w:insideV w:val="single" w:sz="4" w:space="0" w:color="999999" w:themeColor="text1" w:themeTint="66"/>
       </w:tblBorders>
-      <w:tblCellMar>
-        <w:top w:w="0" w:type="dxa"/>
-        <w:left w:w="108" w:type="dxa"/>
-        <w:bottom w:w="0" w:type="dxa"/>
-        <w:right w:w="108" w:type="dxa"/>
-      </w:tblCellMar>
     </w:tblPr>
     <w:tblStylePr w:type="firstRow">
       <w:rPr>
@@ -19298,7 +19357,6 @@
     <w:tblPr>
       <w:tblStyleRowBandSize w:val="1"/>
       <w:tblStyleColBandSize w:val="1"/>
-      <w:tblInd w:w="0" w:type="dxa"/>
       <w:tblBorders>
         <w:top w:val="single" w:sz="4" w:space="0" w:color="666666" w:themeColor="text1" w:themeTint="99"/>
         <w:left w:val="single" w:sz="4" w:space="0" w:color="666666" w:themeColor="text1" w:themeTint="99"/>
@@ -19307,12 +19365,6 @@
         <w:insideH w:val="single" w:sz="4" w:space="0" w:color="666666" w:themeColor="text1" w:themeTint="99"/>
         <w:insideV w:val="single" w:sz="4" w:space="0" w:color="666666" w:themeColor="text1" w:themeTint="99"/>
       </w:tblBorders>
-      <w:tblCellMar>
-        <w:top w:w="0" w:type="dxa"/>
-        <w:left w:w="108" w:type="dxa"/>
-        <w:bottom w:w="0" w:type="dxa"/>
-        <w:right w:w="108" w:type="dxa"/>
-      </w:tblCellMar>
     </w:tblPr>
     <w:tblStylePr w:type="firstRow">
       <w:rPr>
@@ -19370,7 +19422,7 @@
       </w:tcPr>
     </w:tblStylePr>
   </w:style>
-  <w:style w:type="table" w:styleId="Enkeltabell1">
+  <w:style w:type="table" w:styleId="Vanligtabell1">
     <w:name w:val="Plain Table 1"/>
     <w:basedOn w:val="Vanligtabell"/>
     <w:uiPriority w:val="41"/>
@@ -19378,7 +19430,6 @@
     <w:tblPr>
       <w:tblStyleRowBandSize w:val="1"/>
       <w:tblStyleColBandSize w:val="1"/>
-      <w:tblInd w:w="0" w:type="dxa"/>
       <w:tblBorders>
         <w:top w:val="single" w:sz="4" w:space="0" w:color="BFBFBF" w:themeColor="background1" w:themeShade="BF"/>
         <w:left w:val="single" w:sz="4" w:space="0" w:color="BFBFBF" w:themeColor="background1" w:themeShade="BF"/>
@@ -19387,12 +19438,6 @@
         <w:insideH w:val="single" w:sz="4" w:space="0" w:color="BFBFBF" w:themeColor="background1" w:themeShade="BF"/>
         <w:insideV w:val="single" w:sz="4" w:space="0" w:color="BFBFBF" w:themeColor="background1" w:themeShade="BF"/>
       </w:tblBorders>
-      <w:tblCellMar>
-        <w:top w:w="0" w:type="dxa"/>
-        <w:left w:w="108" w:type="dxa"/>
-        <w:bottom w:w="0" w:type="dxa"/>
-        <w:right w:w="108" w:type="dxa"/>
-      </w:tblCellMar>
     </w:tblPr>
     <w:tblStylePr w:type="firstRow">
       <w:rPr>
@@ -19706,7 +19751,7 @@
 </file>
 
 <file path=customXml/itemProps1.xml><?xml version="1.0" encoding="utf-8"?>
-<ds:datastoreItem xmlns:ds="http://schemas.openxmlformats.org/officeDocument/2006/customXml" ds:itemID="{385E13AF-33D5-5D4F-94B9-F4797F43A963}">
+<ds:datastoreItem xmlns:ds="http://schemas.openxmlformats.org/officeDocument/2006/customXml" ds:itemID="{8F5DF135-8740-4A51-AFFE-8D1C7A6BC848}">
   <ds:schemaRefs>
     <ds:schemaRef ds:uri="http://schemas.openxmlformats.org/officeDocument/2006/bibliography"/>
   </ds:schemaRefs>

</xml_diff>